<commit_message>
untested controls, wip player statelite
</commit_message>
<xml_diff>
--- a/lore.docx
+++ b/lore.docx
@@ -1460,326 +1460,209 @@
           <w:sz w:val="28"/>
           <w:szCs w:val="28"/>
         </w:rPr>
-        <w:t xml:space="preserve">Meimu: </w:t>
-      </w:r>
-      <w:r>
-        <w:rPr>
-          <w:rFonts w:ascii="SVN-Comic Sans MS" w:hAnsi="SVN-Comic Sans MS"/>
-          <w:b/>
-          <w:bCs/>
-          <w:i w:val="false"/>
-          <w:iCs w:val="false"/>
-          <w:sz w:val="28"/>
-          <w:szCs w:val="28"/>
-        </w:rPr>
-        <w:t>Biến đổi thành dạng trẻ em</w:t>
-      </w:r>
-      <w:r>
-        <w:rPr>
-          <w:rFonts w:ascii="SVN-Comic Sans MS" w:hAnsi="SVN-Comic Sans MS"/>
-          <w:b w:val="false"/>
-          <w:bCs w:val="false"/>
-          <w:i w:val="false"/>
-          <w:iCs w:val="false"/>
-          <w:sz w:val="28"/>
-          <w:szCs w:val="28"/>
-        </w:rPr>
-        <w:t xml:space="preserve"> Ouch!</w:t>
-      </w:r>
-    </w:p>
-    <w:p>
-      <w:pPr>
-        <w:pStyle w:val="Normal"/>
-        <w:bidi w:val="0"/>
-        <w:jc w:val="left"/>
-        <w:rPr>
-          <w:rFonts w:ascii="SVN-Comic Sans MS" w:hAnsi="SVN-Comic Sans MS"/>
-          <w:b w:val="false"/>
-          <w:b w:val="false"/>
-          <w:bCs w:val="false"/>
-          <w:i w:val="false"/>
-          <w:i w:val="false"/>
-          <w:iCs w:val="false"/>
-          <w:sz w:val="28"/>
-          <w:szCs w:val="28"/>
-        </w:rPr>
-      </w:pPr>
-      <w:r>
-        <w:rPr>
-          <w:rFonts w:ascii="SVN-Comic Sans MS" w:hAnsi="SVN-Comic Sans MS"/>
-          <w:b w:val="false"/>
-          <w:bCs w:val="false"/>
-          <w:i w:val="false"/>
-          <w:iCs w:val="false"/>
-          <w:sz w:val="28"/>
-          <w:szCs w:val="28"/>
-        </w:rPr>
-        <w:t>Reimu: ...Rốt cục thì ngươi là cái thứ gì?</w:t>
-      </w:r>
-    </w:p>
-    <w:p>
-      <w:pPr>
-        <w:pStyle w:val="Normal"/>
-        <w:bidi w:val="0"/>
-        <w:jc w:val="left"/>
-        <w:rPr>
-          <w:rFonts w:ascii="SVN-Comic Sans MS" w:hAnsi="SVN-Comic Sans MS"/>
-          <w:b w:val="false"/>
-          <w:b w:val="false"/>
-          <w:bCs w:val="false"/>
-          <w:i w:val="false"/>
-          <w:i w:val="false"/>
-          <w:iCs w:val="false"/>
-          <w:sz w:val="28"/>
-          <w:szCs w:val="28"/>
-        </w:rPr>
-      </w:pPr>
-      <w:r>
-        <w:rPr>
-          <w:rFonts w:ascii="SVN-Comic Sans MS" w:hAnsi="SVN-Comic Sans MS"/>
-          <w:b w:val="false"/>
-          <w:bCs w:val="false"/>
-          <w:i w:val="false"/>
-          <w:iCs w:val="false"/>
-          <w:sz w:val="28"/>
-          <w:szCs w:val="28"/>
-        </w:rPr>
-        <w:t>Meimu: Chị Reimu đúng là mạnh thiệt! Không biết chị hay là tên yõkai em gặp ở núi mạnh hơn nhỉ? Mà hình như cô ta cũng có bộ đồ giống…</w:t>
-      </w:r>
-    </w:p>
-    <w:p>
-      <w:pPr>
-        <w:pStyle w:val="Normal"/>
-        <w:bidi w:val="0"/>
-        <w:jc w:val="left"/>
-        <w:rPr>
-          <w:rFonts w:ascii="SVN-Comic Sans MS" w:hAnsi="SVN-Comic Sans MS"/>
-          <w:b w:val="false"/>
-          <w:b w:val="false"/>
-          <w:bCs w:val="false"/>
-          <w:i w:val="false"/>
-          <w:i w:val="false"/>
-          <w:iCs w:val="false"/>
-          <w:sz w:val="28"/>
-          <w:szCs w:val="28"/>
-        </w:rPr>
-      </w:pPr>
-      <w:r>
-        <w:rPr>
-          <w:rFonts w:ascii="SVN-Comic Sans MS" w:hAnsi="SVN-Comic Sans MS"/>
-          <w:b w:val="false"/>
-          <w:bCs w:val="false"/>
-          <w:i w:val="false"/>
-          <w:iCs w:val="false"/>
-          <w:sz w:val="28"/>
-          <w:szCs w:val="28"/>
-        </w:rPr>
-        <w:t>Reimu: Hả? Chứ không phải ngươi là kẻ gây loạn ở đó à?</w:t>
-      </w:r>
-    </w:p>
-    <w:p>
-      <w:pPr>
-        <w:pStyle w:val="Normal"/>
-        <w:bidi w:val="0"/>
-        <w:jc w:val="left"/>
-        <w:rPr>
-          <w:rFonts w:ascii="SVN-Comic Sans MS" w:hAnsi="SVN-Comic Sans MS"/>
-          <w:b w:val="false"/>
-          <w:b w:val="false"/>
-          <w:bCs w:val="false"/>
-          <w:i w:val="false"/>
-          <w:i w:val="false"/>
-          <w:iCs w:val="false"/>
-          <w:sz w:val="28"/>
-          <w:szCs w:val="28"/>
-        </w:rPr>
-      </w:pPr>
-      <w:r>
-        <w:rPr>
-          <w:rFonts w:ascii="SVN-Comic Sans MS" w:hAnsi="SVN-Comic Sans MS"/>
-          <w:b w:val="false"/>
-          <w:bCs w:val="false"/>
-          <w:i w:val="false"/>
-          <w:iCs w:val="false"/>
-          <w:sz w:val="28"/>
-          <w:szCs w:val="28"/>
-        </w:rPr>
-        <w:t>Meimu: Ừmm… thì ban đầu cô ta đuổi theo em và bọn em cũng có đánh nhau ở đấy nhưng, sau đó thì mấy người khác xuất hiện và đánh nhau với cô ta nên em bay thẳng đến chỗ chị luôn.</w:t>
-      </w:r>
-    </w:p>
-    <w:p>
-      <w:pPr>
-        <w:pStyle w:val="Normal"/>
-        <w:bidi w:val="0"/>
-        <w:jc w:val="left"/>
-        <w:rPr>
-          <w:rFonts w:ascii="SVN-Comic Sans MS" w:hAnsi="SVN-Comic Sans MS"/>
-          <w:b w:val="false"/>
-          <w:b w:val="false"/>
-          <w:bCs w:val="false"/>
-          <w:i w:val="false"/>
-          <w:i w:val="false"/>
-          <w:iCs w:val="false"/>
-          <w:sz w:val="28"/>
-          <w:szCs w:val="28"/>
-        </w:rPr>
-      </w:pPr>
-      <w:r>
-        <w:rPr>
-          <w:rFonts w:ascii="SVN-Comic Sans MS" w:hAnsi="SVN-Comic Sans MS"/>
-          <w:b w:val="false"/>
-          <w:bCs w:val="false"/>
-          <w:i w:val="false"/>
-          <w:iCs w:val="false"/>
-          <w:sz w:val="28"/>
-          <w:szCs w:val="28"/>
-        </w:rPr>
-        <w:t>Reimu: Chậc, xem ra tình hình tệ hơn mình nghĩ.</w:t>
-      </w:r>
-    </w:p>
-    <w:p>
-      <w:pPr>
-        <w:pStyle w:val="Normal"/>
-        <w:bidi w:val="0"/>
-        <w:jc w:val="left"/>
-        <w:rPr>
-          <w:rFonts w:ascii="SVN-Comic Sans MS" w:hAnsi="SVN-Comic Sans MS"/>
-          <w:b w:val="false"/>
-          <w:b w:val="false"/>
-          <w:bCs w:val="false"/>
-          <w:i w:val="false"/>
-          <w:i w:val="false"/>
-          <w:iCs w:val="false"/>
-          <w:sz w:val="28"/>
-          <w:szCs w:val="28"/>
-        </w:rPr>
-      </w:pPr>
-      <w:r>
-        <w:rPr>
-          <w:rFonts w:ascii="SVN-Comic Sans MS" w:hAnsi="SVN-Comic Sans MS"/>
-          <w:b w:val="false"/>
-          <w:bCs w:val="false"/>
-          <w:i w:val="false"/>
-          <w:iCs w:val="false"/>
-          <w:sz w:val="28"/>
-          <w:szCs w:val="28"/>
-        </w:rPr>
-        <w:t>Meimu: Chị định đi đâu vậy ?</w:t>
-      </w:r>
-    </w:p>
-    <w:p>
-      <w:pPr>
-        <w:pStyle w:val="Normal"/>
-        <w:bidi w:val="0"/>
-        <w:jc w:val="left"/>
-        <w:rPr>
-          <w:rFonts w:ascii="SVN-Comic Sans MS" w:hAnsi="SVN-Comic Sans MS"/>
-          <w:b w:val="false"/>
-          <w:b w:val="false"/>
-          <w:bCs w:val="false"/>
-          <w:i w:val="false"/>
-          <w:i w:val="false"/>
-          <w:iCs w:val="false"/>
-          <w:sz w:val="28"/>
-          <w:szCs w:val="28"/>
-        </w:rPr>
-      </w:pPr>
-      <w:r>
-        <w:rPr>
-          <w:rFonts w:ascii="SVN-Comic Sans MS" w:hAnsi="SVN-Comic Sans MS"/>
-          <w:b w:val="false"/>
-          <w:bCs w:val="false"/>
-          <w:i w:val="false"/>
-          <w:iCs w:val="false"/>
-          <w:sz w:val="28"/>
-          <w:szCs w:val="28"/>
-        </w:rPr>
-        <w:t xml:space="preserve">Reimu: </w:t>
-      </w:r>
-    </w:p>
-    <w:p>
-      <w:pPr>
-        <w:pStyle w:val="Normal"/>
-        <w:bidi w:val="0"/>
-        <w:jc w:val="left"/>
-        <w:rPr>
-          <w:rFonts w:ascii="SVN-Comic Sans MS" w:hAnsi="SVN-Comic Sans MS"/>
-          <w:b w:val="false"/>
-          <w:b w:val="false"/>
-          <w:bCs w:val="false"/>
-          <w:i w:val="false"/>
-          <w:i w:val="false"/>
-          <w:iCs w:val="false"/>
-          <w:sz w:val="28"/>
-          <w:szCs w:val="28"/>
-        </w:rPr>
-      </w:pPr>
-      <w:r>
-        <w:rPr>
-          <w:rFonts w:ascii="SVN-Comic Sans MS" w:hAnsi="SVN-Comic Sans MS"/>
-          <w:b w:val="false"/>
-          <w:bCs w:val="false"/>
-          <w:i w:val="false"/>
-          <w:iCs w:val="false"/>
-          <w:sz w:val="28"/>
-          <w:szCs w:val="28"/>
-        </w:rPr>
-        <w:tab/>
-      </w:r>
-      <w:r>
-        <w:rPr>
-          <w:rFonts w:ascii="SVN-Comic Sans MS" w:hAnsi="SVN-Comic Sans MS"/>
-          <w:b/>
-          <w:bCs/>
-          <w:i w:val="false"/>
-          <w:iCs w:val="false"/>
-          <w:sz w:val="28"/>
-          <w:szCs w:val="28"/>
-        </w:rPr>
-        <w:t xml:space="preserve">Choice 1: </w:t>
-      </w:r>
-      <w:r>
-        <w:rPr>
-          <w:rFonts w:ascii="SVN-Comic Sans MS" w:hAnsi="SVN-Comic Sans MS"/>
-          <w:b w:val="false"/>
-          <w:bCs w:val="false"/>
-          <w:i w:val="false"/>
-          <w:iCs w:val="false"/>
-          <w:sz w:val="28"/>
-          <w:szCs w:val="28"/>
-        </w:rPr>
-        <w:t>Theo ta, chúng ta sẽ lên núi xử lý yõkai đó.</w:t>
-      </w:r>
-    </w:p>
-    <w:p>
-      <w:pPr>
-        <w:pStyle w:val="Normal"/>
-        <w:bidi w:val="0"/>
-        <w:jc w:val="left"/>
-        <w:rPr>
-          <w:rFonts w:ascii="SVN-Comic Sans MS" w:hAnsi="SVN-Comic Sans MS"/>
-          <w:b w:val="false"/>
-          <w:b w:val="false"/>
-          <w:bCs w:val="false"/>
-          <w:i w:val="false"/>
-          <w:i w:val="false"/>
-          <w:iCs w:val="false"/>
-          <w:sz w:val="28"/>
-          <w:szCs w:val="28"/>
-        </w:rPr>
-      </w:pPr>
-      <w:r>
-        <w:rPr>
-          <w:rFonts w:ascii="SVN-Comic Sans MS" w:hAnsi="SVN-Comic Sans MS"/>
-          <w:b w:val="false"/>
-          <w:bCs w:val="false"/>
-          <w:i w:val="false"/>
-          <w:iCs w:val="false"/>
-          <w:sz w:val="28"/>
-          <w:szCs w:val="28"/>
-        </w:rPr>
-        <w:tab/>
-      </w:r>
+        <w:t>Meimu: Ugh,... ngươi thắng rồi. Mau kết thúc đi.</w:t>
+      </w:r>
+    </w:p>
+    <w:p>
+      <w:pPr>
+        <w:pStyle w:val="Normal"/>
+        <w:bidi w:val="0"/>
+        <w:jc w:val="left"/>
+        <w:rPr>
+          <w:rFonts w:ascii="SVN-Comic Sans MS" w:hAnsi="SVN-Comic Sans MS"/>
+          <w:b w:val="false"/>
+          <w:b w:val="false"/>
+          <w:bCs w:val="false"/>
+          <w:i w:val="false"/>
+          <w:i w:val="false"/>
+          <w:iCs w:val="false"/>
+          <w:sz w:val="28"/>
+          <w:szCs w:val="28"/>
+        </w:rPr>
+      </w:pPr>
+      <w:r>
+        <w:rPr>
+          <w:rFonts w:ascii="SVN-Comic Sans MS" w:hAnsi="SVN-Comic Sans MS"/>
+          <w:b w:val="false"/>
+          <w:bCs w:val="false"/>
+          <w:i w:val="false"/>
+          <w:iCs w:val="false"/>
+          <w:sz w:val="28"/>
+          <w:szCs w:val="28"/>
+        </w:rPr>
+        <w:t>Reimu: Kết thúc?</w:t>
+      </w:r>
+    </w:p>
+    <w:p>
+      <w:pPr>
+        <w:pStyle w:val="Normal"/>
+        <w:bidi w:val="0"/>
+        <w:jc w:val="left"/>
+        <w:rPr>
+          <w:rFonts w:ascii="SVN-Comic Sans MS" w:hAnsi="SVN-Comic Sans MS"/>
+          <w:b w:val="false"/>
+          <w:b w:val="false"/>
+          <w:bCs w:val="false"/>
+          <w:i w:val="false"/>
+          <w:i w:val="false"/>
+          <w:iCs w:val="false"/>
+          <w:sz w:val="28"/>
+          <w:szCs w:val="28"/>
+        </w:rPr>
+      </w:pPr>
+      <w:r>
+        <w:rPr>
+          <w:rFonts w:ascii="SVN-Comic Sans MS" w:hAnsi="SVN-Comic Sans MS"/>
+          <w:b w:val="false"/>
+          <w:bCs w:val="false"/>
+          <w:i w:val="false"/>
+          <w:iCs w:val="false"/>
+          <w:sz w:val="28"/>
+          <w:szCs w:val="28"/>
+        </w:rPr>
+        <w:t xml:space="preserve">Meimu: Ngươi vẫn không hiểu sao? Sự tồn tại của ta là để đưa thế giới này trở về bản dạng nguyên thủy của nó. </w:t>
+      </w:r>
+      <w:r>
+        <w:rPr>
+          <w:rFonts w:ascii="SVN-Comic Sans MS" w:hAnsi="SVN-Comic Sans MS"/>
+          <w:b w:val="false"/>
+          <w:bCs w:val="false"/>
+          <w:i w:val="false"/>
+          <w:iCs w:val="false"/>
+          <w:sz w:val="28"/>
+          <w:szCs w:val="28"/>
+        </w:rPr>
+        <w:t>Nếu như ngươi không kết thúc ta tại đây, thì hỗn mang sẽ không bao giờ chấm dứt.</w:t>
+      </w:r>
+    </w:p>
+    <w:p>
+      <w:pPr>
+        <w:pStyle w:val="Normal"/>
+        <w:bidi w:val="0"/>
+        <w:jc w:val="left"/>
+        <w:rPr>
+          <w:rFonts w:ascii="SVN-Comic Sans MS" w:hAnsi="SVN-Comic Sans MS"/>
+          <w:b w:val="false"/>
+          <w:b w:val="false"/>
+          <w:bCs w:val="false"/>
+          <w:i w:val="false"/>
+          <w:i w:val="false"/>
+          <w:iCs w:val="false"/>
+          <w:sz w:val="28"/>
+          <w:szCs w:val="28"/>
+        </w:rPr>
+      </w:pPr>
+      <w:r>
+        <w:rPr/>
+      </w:r>
+    </w:p>
+    <w:p>
+      <w:pPr>
+        <w:pStyle w:val="Normal"/>
+        <w:bidi w:val="0"/>
+        <w:jc w:val="left"/>
+        <w:rPr>
+          <w:rFonts w:ascii="SVN-Comic Sans MS" w:hAnsi="SVN-Comic Sans MS"/>
+          <w:b w:val="false"/>
+          <w:b w:val="false"/>
+          <w:bCs w:val="false"/>
+          <w:i w:val="false"/>
+          <w:i w:val="false"/>
+          <w:iCs w:val="false"/>
+          <w:sz w:val="28"/>
+          <w:szCs w:val="28"/>
+        </w:rPr>
+      </w:pPr>
+      <w:r>
+        <w:rPr>
+          <w:rFonts w:ascii="SVN-Comic Sans MS" w:hAnsi="SVN-Comic Sans MS"/>
+          <w:b w:val="false"/>
+          <w:bCs w:val="false"/>
+          <w:i w:val="false"/>
+          <w:iCs w:val="false"/>
+          <w:sz w:val="28"/>
+          <w:szCs w:val="28"/>
+        </w:rPr>
+        <w:t>R</w:t>
+      </w:r>
+      <w:r>
+        <w:rPr>
+          <w:rFonts w:ascii="SVN-Comic Sans MS" w:hAnsi="SVN-Comic Sans MS"/>
+          <w:b w:val="false"/>
+          <w:bCs w:val="false"/>
+          <w:i w:val="false"/>
+          <w:iCs w:val="false"/>
+          <w:sz w:val="28"/>
+          <w:szCs w:val="28"/>
+        </w:rPr>
+        <w:t>eimu:</w:t>
+      </w:r>
+    </w:p>
+    <w:p>
+      <w:pPr>
+        <w:pStyle w:val="Normal"/>
+        <w:bidi w:val="0"/>
+        <w:jc w:val="left"/>
+        <w:rPr>
+          <w:b/>
+          <w:b/>
+          <w:bCs/>
+        </w:rPr>
+      </w:pPr>
+      <w:r>
+        <w:rPr>
+          <w:rFonts w:ascii="SVN-Comic Sans MS" w:hAnsi="SVN-Comic Sans MS"/>
+          <w:b/>
+          <w:bCs/>
+          <w:i w:val="false"/>
+          <w:iCs w:val="false"/>
+          <w:sz w:val="28"/>
+          <w:szCs w:val="28"/>
+        </w:rPr>
+        <w:t>C</w:t>
+      </w:r>
+      <w:r>
+        <w:rPr>
+          <w:rFonts w:ascii="SVN-Comic Sans MS" w:hAnsi="SVN-Comic Sans MS"/>
+          <w:b/>
+          <w:bCs/>
+          <w:i w:val="false"/>
+          <w:iCs w:val="false"/>
+          <w:sz w:val="28"/>
+          <w:szCs w:val="28"/>
+        </w:rPr>
+        <w:t xml:space="preserve">hoice 1: </w:t>
+      </w:r>
+      <w:r>
+        <w:rPr>
+          <w:rFonts w:ascii="SVN-Comic Sans MS" w:hAnsi="SVN-Comic Sans MS"/>
+          <w:b w:val="false"/>
+          <w:bCs w:val="false"/>
+          <w:i w:val="false"/>
+          <w:iCs w:val="false"/>
+          <w:sz w:val="28"/>
+          <w:szCs w:val="28"/>
+        </w:rPr>
+        <w:t>Vậy thì ta sẽ đưa ngươi về nơi ngươi thuộc về!</w:t>
+      </w:r>
+    </w:p>
+    <w:p>
+      <w:pPr>
+        <w:pStyle w:val="Normal"/>
+        <w:bidi w:val="0"/>
+        <w:jc w:val="left"/>
+        <w:rPr>
+          <w:rFonts w:ascii="SVN-Comic Sans MS" w:hAnsi="SVN-Comic Sans MS"/>
+          <w:b w:val="false"/>
+          <w:b w:val="false"/>
+          <w:bCs w:val="false"/>
+          <w:i w:val="false"/>
+          <w:i w:val="false"/>
+          <w:iCs w:val="false"/>
+          <w:sz w:val="28"/>
+          <w:szCs w:val="28"/>
+        </w:rPr>
+      </w:pPr>
       <w:r>
         <w:rPr>
           <w:rFonts w:ascii="SVN-Comic Sans MS" w:hAnsi="SVN-Comic Sans MS"/>
@@ -1802,153 +1685,7 @@
           <w:sz w:val="28"/>
           <w:szCs w:val="28"/>
         </w:rPr>
-        <w:t>Ngươi ở yên đây, ta sẽ đi xử lý yõkai đó.</w:t>
-      </w:r>
-    </w:p>
-    <w:p>
-      <w:pPr>
-        <w:pStyle w:val="Normal"/>
-        <w:bidi w:val="0"/>
-        <w:jc w:val="left"/>
-        <w:rPr>
-          <w:rFonts w:ascii="SVN-Comic Sans MS" w:hAnsi="SVN-Comic Sans MS"/>
-          <w:b w:val="false"/>
-          <w:b w:val="false"/>
-          <w:bCs w:val="false"/>
-          <w:i w:val="false"/>
-          <w:i w:val="false"/>
-          <w:iCs w:val="false"/>
-          <w:sz w:val="28"/>
-          <w:szCs w:val="28"/>
-        </w:rPr>
-      </w:pPr>
-      <w:r>
-        <w:rPr>
-          <w:rFonts w:ascii="SVN-Comic Sans MS" w:hAnsi="SVN-Comic Sans MS"/>
-          <w:b w:val="false"/>
-          <w:bCs w:val="false"/>
-          <w:i w:val="false"/>
-          <w:iCs w:val="false"/>
-          <w:sz w:val="28"/>
-          <w:szCs w:val="28"/>
-        </w:rPr>
-        <w:tab/>
-      </w:r>
-    </w:p>
-    <w:p>
-      <w:pPr>
-        <w:pStyle w:val="Normal"/>
-        <w:bidi w:val="0"/>
-        <w:jc w:val="left"/>
-        <w:rPr>
-          <w:rFonts w:ascii="SVN-Comic Sans MS" w:hAnsi="SVN-Comic Sans MS"/>
-          <w:b w:val="false"/>
-          <w:b w:val="false"/>
-          <w:bCs w:val="false"/>
-          <w:i w:val="false"/>
-          <w:i w:val="false"/>
-          <w:iCs w:val="false"/>
-          <w:sz w:val="28"/>
-          <w:szCs w:val="28"/>
-        </w:rPr>
-      </w:pPr>
-      <w:r>
-        <w:rPr>
-          <w:rFonts w:ascii="SVN-Comic Sans MS" w:hAnsi="SVN-Comic Sans MS"/>
-          <w:b w:val="false"/>
-          <w:bCs w:val="false"/>
-          <w:i w:val="false"/>
-          <w:iCs w:val="false"/>
-          <w:sz w:val="28"/>
-          <w:szCs w:val="28"/>
-        </w:rPr>
-      </w:r>
-    </w:p>
-    <w:p>
-      <w:pPr>
-        <w:pStyle w:val="Normal"/>
-        <w:bidi w:val="0"/>
-        <w:jc w:val="left"/>
-        <w:rPr>
-          <w:rFonts w:ascii="SVN-Comic Sans MS" w:hAnsi="SVN-Comic Sans MS"/>
-          <w:b w:val="false"/>
-          <w:b w:val="false"/>
-          <w:bCs w:val="false"/>
-          <w:i w:val="false"/>
-          <w:i w:val="false"/>
-          <w:iCs w:val="false"/>
-          <w:sz w:val="28"/>
-          <w:szCs w:val="28"/>
-        </w:rPr>
-      </w:pPr>
-      <w:r>
-        <w:rPr>
-          <w:rFonts w:ascii="SVN-Comic Sans MS" w:hAnsi="SVN-Comic Sans MS"/>
-          <w:b w:val="false"/>
-          <w:bCs w:val="false"/>
-          <w:i w:val="false"/>
-          <w:iCs w:val="false"/>
-          <w:sz w:val="28"/>
-          <w:szCs w:val="28"/>
-        </w:rPr>
-      </w:r>
-    </w:p>
-    <w:p>
-      <w:pPr>
-        <w:pStyle w:val="Normal"/>
-        <w:bidi w:val="0"/>
-        <w:jc w:val="left"/>
-        <w:rPr>
-          <w:rFonts w:ascii="SVN-Comic Sans MS" w:hAnsi="SVN-Comic Sans MS"/>
-          <w:b w:val="false"/>
-          <w:b w:val="false"/>
-          <w:bCs w:val="false"/>
-          <w:i w:val="false"/>
-          <w:i w:val="false"/>
-          <w:iCs w:val="false"/>
-          <w:sz w:val="28"/>
-          <w:szCs w:val="28"/>
-        </w:rPr>
-      </w:pPr>
-      <w:r>
-        <w:rPr>
-          <w:rFonts w:ascii="SVN-Comic Sans MS" w:hAnsi="SVN-Comic Sans MS"/>
-          <w:b w:val="false"/>
-          <w:bCs w:val="false"/>
-          <w:i w:val="false"/>
-          <w:iCs w:val="false"/>
-          <w:sz w:val="28"/>
-          <w:szCs w:val="28"/>
-        </w:rPr>
-      </w:r>
-    </w:p>
-    <w:p>
-      <w:pPr>
-        <w:pStyle w:val="Normal"/>
-        <w:bidi w:val="0"/>
-        <w:jc w:val="left"/>
-        <w:rPr>
-          <w:rFonts w:ascii="SVN-Comic Sans MS" w:hAnsi="SVN-Comic Sans MS"/>
-          <w:b w:val="false"/>
-          <w:b w:val="false"/>
-          <w:bCs w:val="false"/>
-          <w:i w:val="false"/>
-          <w:i w:val="false"/>
-          <w:iCs w:val="false"/>
-          <w:sz w:val="28"/>
-          <w:szCs w:val="28"/>
-        </w:rPr>
-      </w:pPr>
-      <w:r>
-        <w:rPr>
-          <w:rFonts w:ascii="SVN-Comic Sans MS" w:hAnsi="SVN-Comic Sans MS"/>
-          <w:b w:val="false"/>
-          <w:bCs w:val="false"/>
-          <w:i w:val="false"/>
-          <w:iCs w:val="false"/>
-          <w:sz w:val="28"/>
-          <w:szCs w:val="28"/>
-        </w:rPr>
+        <w:t xml:space="preserve">Hỗn mang là quy luật tất yếu của vũ trụ. </w:t>
       </w:r>
     </w:p>
     <w:p>
@@ -2375,27 +2112,43 @@
         </w:rPr>
       </w:pPr>
       <w:r>
-        <w:rPr/>
-      </w:r>
-    </w:p>
-    <w:p>
-      <w:pPr>
-        <w:pStyle w:val="Normal"/>
-        <w:bidi w:val="0"/>
-        <w:rPr>
-          <w:rFonts w:ascii="SVN-Comic Sans MS" w:hAnsi="SVN-Comic Sans MS"/>
-          <w:b w:val="false"/>
-          <w:b w:val="false"/>
-          <w:bCs w:val="false"/>
-          <w:i w:val="false"/>
-          <w:i w:val="false"/>
-          <w:iCs w:val="false"/>
-          <w:sz w:val="28"/>
-          <w:szCs w:val="28"/>
-        </w:rPr>
-      </w:pPr>
-      <w:r>
-        <w:rPr/>
+        <w:rPr>
+          <w:rFonts w:ascii="SVN-Comic Sans MS" w:hAnsi="SVN-Comic Sans MS"/>
+          <w:b w:val="false"/>
+          <w:bCs w:val="false"/>
+          <w:i w:val="false"/>
+          <w:iCs w:val="false"/>
+          <w:sz w:val="28"/>
+          <w:szCs w:val="28"/>
+        </w:rPr>
+      </w:r>
+    </w:p>
+    <w:p>
+      <w:pPr>
+        <w:pStyle w:val="Normal"/>
+        <w:bidi w:val="0"/>
+        <w:rPr>
+          <w:rFonts w:ascii="SVN-Comic Sans MS" w:hAnsi="SVN-Comic Sans MS"/>
+          <w:b w:val="false"/>
+          <w:b w:val="false"/>
+          <w:bCs w:val="false"/>
+          <w:i w:val="false"/>
+          <w:i w:val="false"/>
+          <w:iCs w:val="false"/>
+          <w:sz w:val="28"/>
+          <w:szCs w:val="28"/>
+        </w:rPr>
+      </w:pPr>
+      <w:r>
+        <w:rPr>
+          <w:rFonts w:ascii="SVN-Comic Sans MS" w:hAnsi="SVN-Comic Sans MS"/>
+          <w:b w:val="false"/>
+          <w:bCs w:val="false"/>
+          <w:i w:val="false"/>
+          <w:iCs w:val="false"/>
+          <w:sz w:val="28"/>
+          <w:szCs w:val="28"/>
+        </w:rPr>
       </w:r>
     </w:p>
     <w:p>
@@ -3379,7 +3132,15 @@
         </w:rPr>
       </w:pPr>
       <w:r>
-        <w:rPr/>
+        <w:rPr>
+          <w:rFonts w:ascii="SVN-Comic Sans MS" w:hAnsi="SVN-Comic Sans MS"/>
+          <w:b w:val="false"/>
+          <w:bCs w:val="false"/>
+          <w:i w:val="false"/>
+          <w:iCs w:val="false"/>
+          <w:sz w:val="28"/>
+          <w:szCs w:val="28"/>
+        </w:rPr>
       </w:r>
     </w:p>
     <w:p>
@@ -4937,7 +4698,10 @@
         </w:rPr>
       </w:pPr>
       <w:r>
-        <w:rPr/>
+        <w:rPr>
+          <w:i w:val="false"/>
+          <w:iCs w:val="false"/>
+        </w:rPr>
       </w:r>
     </w:p>
     <w:p>
@@ -4962,15 +4726,6 @@
           <w:szCs w:val="28"/>
         </w:rPr>
         <w:tab/>
-      </w:r>
-      <w:r>
-        <w:rPr>
-          <w:rFonts w:ascii="SVN-Comic Sans MS" w:hAnsi="SVN-Comic Sans MS"/>
-          <w:b/>
-          <w:bCs/>
-          <w:sz w:val="28"/>
-          <w:szCs w:val="28"/>
-        </w:rPr>
         <w:t>Nếu người chơi đánh bại tất cả:</w:t>
       </w:r>
     </w:p>
@@ -5019,15 +4774,6 @@
           <w:szCs w:val="28"/>
         </w:rPr>
         <w:tab/>
-      </w:r>
-      <w:r>
-        <w:rPr>
-          <w:rFonts w:ascii="SVN-Comic Sans MS" w:hAnsi="SVN-Comic Sans MS"/>
-          <w:b w:val="false"/>
-          <w:bCs w:val="false"/>
-          <w:sz w:val="28"/>
-          <w:szCs w:val="28"/>
-        </w:rPr>
         <w:t>Bầu trời dần chuyển sắc, những tia nắng đầu tiên của ngày rọi xuống Gensokyo, làm cho bóng tối hiện lên một màu tím.</w:t>
       </w:r>
     </w:p>
@@ -5077,15 +4823,6 @@
           <w:szCs w:val="28"/>
         </w:rPr>
         <w:tab/>
-      </w:r>
-      <w:r>
-        <w:rPr>
-          <w:rFonts w:ascii="SVN-Comic Sans MS" w:hAnsi="SVN-Comic Sans MS"/>
-          <w:b w:val="false"/>
-          <w:bCs w:val="false"/>
-          <w:sz w:val="28"/>
-          <w:szCs w:val="28"/>
-        </w:rPr>
         <w:t>Màu tím ấy dần nhường chỗ cho màu cam, vàng, đỏ, và cuối cùng, một màu xanh lam trải rộng đến vô cùng.</w:t>
       </w:r>
     </w:p>
@@ -5157,15 +4894,6 @@
           <w:szCs w:val="28"/>
         </w:rPr>
         <w:tab/>
-      </w:r>
-      <w:r>
-        <w:rPr>
-          <w:rFonts w:ascii="SVN-Comic Sans MS" w:hAnsi="SVN-Comic Sans MS"/>
-          <w:b w:val="false"/>
-          <w:bCs w:val="false"/>
-          <w:sz w:val="28"/>
-          <w:szCs w:val="28"/>
-        </w:rPr>
         <w:t>Dưới mặt đất là sắc đỏ phủ khắp đến tận chân trời.</w:t>
       </w:r>
     </w:p>
@@ -5621,7 +5349,7 @@
     <w:pPr>
       <w:widowControl/>
       <w:suppressAutoHyphens w:val="true"/>
-      <w:overflowPunct w:val="true"/>
+      <w:overflowPunct w:val="false"/>
       <w:bidi w:val="0"/>
       <w:spacing w:before="0" w:after="0"/>
       <w:jc w:val="left"/>

</xml_diff>

<commit_message>
add godot git plugin
</commit_message>
<xml_diff>
--- a/lore.docx
+++ b/lore.docx
@@ -1619,19 +1619,7 @@
           <w:sz w:val="28"/>
           <w:szCs w:val="28"/>
         </w:rPr>
-        <w:t>C</w:t>
-      </w:r>
-      <w:r>
-        <w:rPr>
-          <w:rFonts w:ascii="SVN-Comic Sans MS" w:hAnsi="SVN-Comic Sans MS"/>
-          <w:b/>
-          <w:bCs/>
-          <w:i w:val="false"/>
-          <w:iCs w:val="false"/>
-          <w:sz w:val="28"/>
-          <w:szCs w:val="28"/>
-        </w:rPr>
-        <w:t xml:space="preserve">hoice 1: </w:t>
+        <w:t xml:space="preserve">Choice 1: </w:t>
       </w:r>
       <w:r>
         <w:rPr>
@@ -1652,6 +1640,55 @@
         <w:bidi w:val="0"/>
         <w:jc w:val="left"/>
         <w:rPr>
+          <w:b/>
+          <w:b/>
+          <w:bCs/>
+        </w:rPr>
+      </w:pPr>
+      <w:r>
+        <w:rPr>
+          <w:rFonts w:ascii="SVN-Comic Sans MS" w:hAnsi="SVN-Comic Sans MS"/>
+          <w:b w:val="false"/>
+          <w:bCs w:val="false"/>
+          <w:i w:val="false"/>
+          <w:iCs w:val="false"/>
+          <w:sz w:val="28"/>
+          <w:szCs w:val="28"/>
+        </w:rPr>
+        <w:tab/>
+        <w:t>Reimu ra đòn kết liễu, Meimu từ từ tan biến vào hư không...</w:t>
+      </w:r>
+    </w:p>
+    <w:p>
+      <w:pPr>
+        <w:pStyle w:val="Normal"/>
+        <w:bidi w:val="0"/>
+        <w:jc w:val="left"/>
+        <w:rPr>
+          <w:rFonts w:ascii="SVN-Comic Sans MS" w:hAnsi="SVN-Comic Sans MS"/>
+          <w:b w:val="false"/>
+          <w:b w:val="false"/>
+          <w:bCs w:val="false"/>
+          <w:i w:val="false"/>
+          <w:i w:val="false"/>
+          <w:iCs w:val="false"/>
+          <w:sz w:val="28"/>
+          <w:szCs w:val="28"/>
+        </w:rPr>
+      </w:pPr>
+      <w:r>
+        <w:rPr>
+          <w:b/>
+          <w:bCs/>
+        </w:rPr>
+      </w:r>
+    </w:p>
+    <w:p>
+      <w:pPr>
+        <w:pStyle w:val="Normal"/>
+        <w:bidi w:val="0"/>
+        <w:jc w:val="left"/>
+        <w:rPr>
           <w:rFonts w:ascii="SVN-Comic Sans MS" w:hAnsi="SVN-Comic Sans MS"/>
           <w:b w:val="false"/>
           <w:b w:val="false"/>
@@ -1686,6 +1723,378 @@
           <w:szCs w:val="28"/>
         </w:rPr>
         <w:t xml:space="preserve">Hỗn mang là quy luật tất yếu của vũ trụ. </w:t>
+      </w:r>
+      <w:r>
+        <w:rPr>
+          <w:rFonts w:ascii="SVN-Comic Sans MS" w:hAnsi="SVN-Comic Sans MS"/>
+          <w:b w:val="false"/>
+          <w:bCs w:val="false"/>
+          <w:i w:val="false"/>
+          <w:iCs w:val="false"/>
+          <w:sz w:val="28"/>
+          <w:szCs w:val="28"/>
+        </w:rPr>
+        <w:t>Còn gây rối trật tự ở đền thì phải bị phạt!</w:t>
+      </w:r>
+    </w:p>
+    <w:p>
+      <w:pPr>
+        <w:pStyle w:val="Normal"/>
+        <w:bidi w:val="0"/>
+        <w:jc w:val="left"/>
+        <w:rPr>
+          <w:rFonts w:ascii="SVN-Comic Sans MS" w:hAnsi="SVN-Comic Sans MS"/>
+          <w:b w:val="false"/>
+          <w:b w:val="false"/>
+          <w:bCs w:val="false"/>
+          <w:i w:val="false"/>
+          <w:i w:val="false"/>
+          <w:iCs w:val="false"/>
+          <w:sz w:val="28"/>
+          <w:szCs w:val="28"/>
+        </w:rPr>
+      </w:pPr>
+      <w:r>
+        <w:rPr>
+          <w:rFonts w:ascii="SVN-Comic Sans MS" w:hAnsi="SVN-Comic Sans MS"/>
+          <w:b w:val="false"/>
+          <w:bCs w:val="false"/>
+          <w:i w:val="false"/>
+          <w:iCs w:val="false"/>
+          <w:sz w:val="28"/>
+          <w:szCs w:val="28"/>
+        </w:rPr>
+        <w:tab/>
+        <w:t xml:space="preserve">Meimu </w:t>
+      </w:r>
+      <w:r>
+        <w:rPr>
+          <w:rFonts w:ascii="SVN-Comic Sans MS" w:hAnsi="SVN-Comic Sans MS"/>
+          <w:b w:val="false"/>
+          <w:bCs w:val="false"/>
+          <w:i w:val="false"/>
+          <w:iCs w:val="false"/>
+          <w:sz w:val="28"/>
+          <w:szCs w:val="28"/>
+        </w:rPr>
+        <w:t>biến</w:t>
+      </w:r>
+      <w:r>
+        <w:rPr>
+          <w:rFonts w:ascii="SVN-Comic Sans MS" w:hAnsi="SVN-Comic Sans MS"/>
+          <w:b w:val="false"/>
+          <w:bCs w:val="false"/>
+          <w:i w:val="false"/>
+          <w:iCs w:val="false"/>
+          <w:sz w:val="28"/>
+          <w:szCs w:val="28"/>
+        </w:rPr>
+        <w:t xml:space="preserve"> đổi thành dạng trẻ em.</w:t>
+      </w:r>
+    </w:p>
+    <w:p>
+      <w:pPr>
+        <w:pStyle w:val="Normal"/>
+        <w:bidi w:val="0"/>
+        <w:jc w:val="left"/>
+        <w:rPr>
+          <w:rFonts w:ascii="SVN-Comic Sans MS" w:hAnsi="SVN-Comic Sans MS"/>
+          <w:b w:val="false"/>
+          <w:b w:val="false"/>
+          <w:bCs w:val="false"/>
+          <w:i w:val="false"/>
+          <w:i w:val="false"/>
+          <w:iCs w:val="false"/>
+          <w:sz w:val="28"/>
+          <w:szCs w:val="28"/>
+        </w:rPr>
+      </w:pPr>
+      <w:r>
+        <w:rPr>
+          <w:rFonts w:ascii="SVN-Comic Sans MS" w:hAnsi="SVN-Comic Sans MS"/>
+          <w:b w:val="false"/>
+          <w:bCs w:val="false"/>
+          <w:i w:val="false"/>
+          <w:iCs w:val="false"/>
+          <w:sz w:val="28"/>
+          <w:szCs w:val="28"/>
+        </w:rPr>
+        <w:t>Meimu: O</w:t>
+      </w:r>
+      <w:r>
+        <w:rPr>
+          <w:rFonts w:ascii="SVN-Comic Sans MS" w:hAnsi="SVN-Comic Sans MS"/>
+          <w:b w:val="false"/>
+          <w:bCs w:val="false"/>
+          <w:i w:val="false"/>
+          <w:iCs w:val="false"/>
+          <w:sz w:val="28"/>
+          <w:szCs w:val="28"/>
+        </w:rPr>
+        <w:t>uch!</w:t>
+      </w:r>
+    </w:p>
+    <w:p>
+      <w:pPr>
+        <w:pStyle w:val="Normal"/>
+        <w:bidi w:val="0"/>
+        <w:jc w:val="left"/>
+        <w:rPr>
+          <w:rFonts w:ascii="SVN-Comic Sans MS" w:hAnsi="SVN-Comic Sans MS"/>
+          <w:b w:val="false"/>
+          <w:b w:val="false"/>
+          <w:bCs w:val="false"/>
+          <w:i w:val="false"/>
+          <w:i w:val="false"/>
+          <w:iCs w:val="false"/>
+          <w:sz w:val="28"/>
+          <w:szCs w:val="28"/>
+        </w:rPr>
+      </w:pPr>
+      <w:r>
+        <w:rPr>
+          <w:rFonts w:ascii="SVN-Comic Sans MS" w:hAnsi="SVN-Comic Sans MS"/>
+          <w:b w:val="false"/>
+          <w:bCs w:val="false"/>
+          <w:i w:val="false"/>
+          <w:iCs w:val="false"/>
+          <w:sz w:val="28"/>
+          <w:szCs w:val="28"/>
+        </w:rPr>
+        <w:t>Reimu: ...Ngươi là cái thứ gì vậy.</w:t>
+      </w:r>
+    </w:p>
+    <w:p>
+      <w:pPr>
+        <w:pStyle w:val="Normal"/>
+        <w:bidi w:val="0"/>
+        <w:jc w:val="left"/>
+        <w:rPr>
+          <w:rFonts w:ascii="SVN-Comic Sans MS" w:hAnsi="SVN-Comic Sans MS"/>
+          <w:b w:val="false"/>
+          <w:b w:val="false"/>
+          <w:bCs w:val="false"/>
+          <w:i w:val="false"/>
+          <w:i w:val="false"/>
+          <w:iCs w:val="false"/>
+          <w:sz w:val="28"/>
+          <w:szCs w:val="28"/>
+        </w:rPr>
+      </w:pPr>
+      <w:r>
+        <w:rPr>
+          <w:rFonts w:ascii="SVN-Comic Sans MS" w:hAnsi="SVN-Comic Sans MS"/>
+          <w:b w:val="false"/>
+          <w:bCs w:val="false"/>
+          <w:i w:val="false"/>
+          <w:iCs w:val="false"/>
+          <w:sz w:val="28"/>
+          <w:szCs w:val="28"/>
+        </w:rPr>
+        <w:t xml:space="preserve">Meimu: Chẳng phải em nói với chị rồi sao? Em là hỗn mang thuần khiết, </w:t>
+      </w:r>
+      <w:r>
+        <w:rPr>
+          <w:rFonts w:ascii="SVN-Comic Sans MS" w:hAnsi="SVN-Comic Sans MS"/>
+          <w:b w:val="false"/>
+          <w:bCs w:val="false"/>
+          <w:i w:val="false"/>
+          <w:iCs w:val="false"/>
+          <w:sz w:val="28"/>
+          <w:szCs w:val="28"/>
+        </w:rPr>
+        <w:t>đến từ cõi hư vô. Em có thể tồn tại được ở đây là nhờ 1 youkai cho em một hình dạng.</w:t>
+      </w:r>
+    </w:p>
+    <w:p>
+      <w:pPr>
+        <w:pStyle w:val="Normal"/>
+        <w:bidi w:val="0"/>
+        <w:jc w:val="left"/>
+        <w:rPr>
+          <w:rFonts w:ascii="SVN-Comic Sans MS" w:hAnsi="SVN-Comic Sans MS"/>
+          <w:b w:val="false"/>
+          <w:b w:val="false"/>
+          <w:bCs w:val="false"/>
+          <w:i w:val="false"/>
+          <w:i w:val="false"/>
+          <w:iCs w:val="false"/>
+          <w:sz w:val="28"/>
+          <w:szCs w:val="28"/>
+        </w:rPr>
+      </w:pPr>
+      <w:r>
+        <w:rPr>
+          <w:rFonts w:ascii="SVN-Comic Sans MS" w:hAnsi="SVN-Comic Sans MS"/>
+          <w:b w:val="false"/>
+          <w:bCs w:val="false"/>
+          <w:i w:val="false"/>
+          <w:iCs w:val="false"/>
+          <w:sz w:val="28"/>
+          <w:szCs w:val="28"/>
+        </w:rPr>
+        <w:t>Reimu: !?? Vậy ra ngươi là kẻ gây náo loạn ở trên núi yõkai.</w:t>
+      </w:r>
+    </w:p>
+    <w:p>
+      <w:pPr>
+        <w:pStyle w:val="Normal"/>
+        <w:bidi w:val="0"/>
+        <w:jc w:val="left"/>
+        <w:rPr>
+          <w:rFonts w:ascii="SVN-Comic Sans MS" w:hAnsi="SVN-Comic Sans MS"/>
+          <w:b w:val="false"/>
+          <w:b w:val="false"/>
+          <w:bCs w:val="false"/>
+          <w:i w:val="false"/>
+          <w:i w:val="false"/>
+          <w:iCs w:val="false"/>
+          <w:sz w:val="28"/>
+          <w:szCs w:val="28"/>
+        </w:rPr>
+      </w:pPr>
+      <w:r>
+        <w:rPr>
+          <w:rFonts w:ascii="SVN-Comic Sans MS" w:hAnsi="SVN-Comic Sans MS"/>
+          <w:b w:val="false"/>
+          <w:bCs w:val="false"/>
+          <w:i w:val="false"/>
+          <w:iCs w:val="false"/>
+          <w:sz w:val="28"/>
+          <w:szCs w:val="28"/>
+        </w:rPr>
+        <w:t>M</w:t>
+      </w:r>
+      <w:r>
+        <w:rPr>
+          <w:rFonts w:ascii="SVN-Comic Sans MS" w:hAnsi="SVN-Comic Sans MS"/>
+          <w:b w:val="false"/>
+          <w:bCs w:val="false"/>
+          <w:i w:val="false"/>
+          <w:iCs w:val="false"/>
+          <w:sz w:val="28"/>
+          <w:szCs w:val="28"/>
+        </w:rPr>
+        <w:t>eimu: Núi yõkai? Hình như đúng là đang có loạn trên đó, nhưng không phải là do em làm.</w:t>
+      </w:r>
+    </w:p>
+    <w:p>
+      <w:pPr>
+        <w:pStyle w:val="Normal"/>
+        <w:bidi w:val="0"/>
+        <w:jc w:val="left"/>
+        <w:rPr>
+          <w:rFonts w:ascii="SVN-Comic Sans MS" w:hAnsi="SVN-Comic Sans MS"/>
+          <w:b w:val="false"/>
+          <w:b w:val="false"/>
+          <w:bCs w:val="false"/>
+          <w:i w:val="false"/>
+          <w:i w:val="false"/>
+          <w:iCs w:val="false"/>
+          <w:sz w:val="28"/>
+          <w:szCs w:val="28"/>
+        </w:rPr>
+      </w:pPr>
+      <w:r>
+        <w:rPr>
+          <w:rFonts w:ascii="SVN-Comic Sans MS" w:hAnsi="SVN-Comic Sans MS"/>
+          <w:b w:val="false"/>
+          <w:bCs w:val="false"/>
+          <w:i w:val="false"/>
+          <w:iCs w:val="false"/>
+          <w:sz w:val="28"/>
+          <w:szCs w:val="28"/>
+        </w:rPr>
+        <w:t xml:space="preserve">Reimu: Huh?! </w:t>
+      </w:r>
+      <w:r>
+        <w:rPr>
+          <w:rFonts w:ascii="SVN-Comic Sans MS" w:hAnsi="SVN-Comic Sans MS"/>
+          <w:b w:val="false"/>
+          <w:bCs w:val="false"/>
+          <w:i/>
+          <w:iCs/>
+          <w:sz w:val="28"/>
+          <w:szCs w:val="28"/>
+        </w:rPr>
+        <w:t>Xem ra mọi chuyện phức tạp hơn mình nghĩ, đành qua đó xem thế nào vậy.</w:t>
+      </w:r>
+    </w:p>
+    <w:p>
+      <w:pPr>
+        <w:pStyle w:val="Normal"/>
+        <w:bidi w:val="0"/>
+        <w:jc w:val="left"/>
+        <w:rPr>
+          <w:b/>
+          <w:b/>
+          <w:bCs/>
+          <w:i w:val="false"/>
+          <w:i w:val="false"/>
+          <w:iCs w:val="false"/>
+        </w:rPr>
+      </w:pPr>
+      <w:r>
+        <w:rPr>
+          <w:rFonts w:ascii="SVN-Comic Sans MS" w:hAnsi="SVN-Comic Sans MS"/>
+          <w:b w:val="false"/>
+          <w:bCs w:val="false"/>
+          <w:i w:val="false"/>
+          <w:iCs w:val="false"/>
+          <w:sz w:val="28"/>
+          <w:szCs w:val="28"/>
+        </w:rPr>
+        <w:t>Meimu: A! Chờ em với!</w:t>
+      </w:r>
+    </w:p>
+    <w:p>
+      <w:pPr>
+        <w:pStyle w:val="Normal"/>
+        <w:bidi w:val="0"/>
+        <w:jc w:val="left"/>
+        <w:rPr>
+          <w:b/>
+          <w:b/>
+          <w:bCs/>
+          <w:i w:val="false"/>
+          <w:i w:val="false"/>
+          <w:iCs w:val="false"/>
+        </w:rPr>
+      </w:pPr>
+      <w:r>
+        <w:rPr>
+          <w:rFonts w:ascii="SVN-Comic Sans MS" w:hAnsi="SVN-Comic Sans MS"/>
+          <w:b w:val="false"/>
+          <w:bCs w:val="false"/>
+          <w:i w:val="false"/>
+          <w:iCs w:val="false"/>
+          <w:sz w:val="28"/>
+          <w:szCs w:val="28"/>
+        </w:rPr>
+        <w:t>Reimu: Ngươi theo ta làm gì, ta không rảnh để trông coi ngươi đâu.</w:t>
+      </w:r>
+    </w:p>
+    <w:p>
+      <w:pPr>
+        <w:pStyle w:val="Normal"/>
+        <w:bidi w:val="0"/>
+        <w:jc w:val="left"/>
+        <w:rPr>
+          <w:rFonts w:ascii="SVN-Comic Sans MS" w:hAnsi="SVN-Comic Sans MS"/>
+          <w:b w:val="false"/>
+          <w:b w:val="false"/>
+          <w:bCs w:val="false"/>
+          <w:sz w:val="28"/>
+          <w:szCs w:val="28"/>
+        </w:rPr>
+      </w:pPr>
+      <w:r>
+        <w:rPr>
+          <w:b/>
+          <w:bCs/>
+          <w:i w:val="false"/>
+          <w:iCs w:val="false"/>
+        </w:rPr>
       </w:r>
     </w:p>
     <w:p>

</xml_diff>

<commit_message>
update lore wip player statelite
</commit_message>
<xml_diff>
--- a/lore.docx
+++ b/lore.docx
@@ -1520,36 +1520,639 @@
           <w:sz w:val="28"/>
           <w:szCs w:val="28"/>
         </w:rPr>
-        <w:t xml:space="preserve">Meimu: Ngươi vẫn không hiểu sao? Sự tồn tại của ta là để đưa thế giới này trở về bản dạng nguyên thủy của nó. </w:t>
-      </w:r>
-      <w:r>
-        <w:rPr>
-          <w:rFonts w:ascii="SVN-Comic Sans MS" w:hAnsi="SVN-Comic Sans MS"/>
-          <w:b w:val="false"/>
-          <w:bCs w:val="false"/>
-          <w:i w:val="false"/>
-          <w:iCs w:val="false"/>
-          <w:sz w:val="28"/>
-          <w:szCs w:val="28"/>
-        </w:rPr>
-        <w:t>Nếu như ngươi không kết thúc ta tại đây, thì hỗn mang sẽ không bao giờ chấm dứt.</w:t>
-      </w:r>
-    </w:p>
-    <w:p>
-      <w:pPr>
-        <w:pStyle w:val="Normal"/>
-        <w:bidi w:val="0"/>
-        <w:jc w:val="left"/>
-        <w:rPr>
-          <w:rFonts w:ascii="SVN-Comic Sans MS" w:hAnsi="SVN-Comic Sans MS"/>
-          <w:b w:val="false"/>
-          <w:b w:val="false"/>
-          <w:bCs w:val="false"/>
-          <w:i w:val="false"/>
-          <w:i w:val="false"/>
-          <w:iCs w:val="false"/>
-          <w:sz w:val="28"/>
-          <w:szCs w:val="28"/>
+        <w:t>Meimu: Ngươi vẫn không hiểu sao? Sự tồn tại của ta là để đưa thế giới này trở về bản dạng nguyên thủy của nó. Nếu như ngươi không kết thúc ta tại đây, thì hỗn mang sẽ không bao giờ chấm dứt.</w:t>
+      </w:r>
+    </w:p>
+    <w:p>
+      <w:pPr>
+        <w:pStyle w:val="Normal"/>
+        <w:bidi w:val="0"/>
+        <w:jc w:val="left"/>
+        <w:rPr>
+          <w:rFonts w:ascii="SVN-Comic Sans MS" w:hAnsi="SVN-Comic Sans MS"/>
+          <w:b w:val="false"/>
+          <w:b w:val="false"/>
+          <w:bCs w:val="false"/>
+          <w:i w:val="false"/>
+          <w:i w:val="false"/>
+          <w:iCs w:val="false"/>
+          <w:sz w:val="28"/>
+          <w:szCs w:val="28"/>
+        </w:rPr>
+      </w:pPr>
+      <w:r>
+        <w:rPr>
+          <w:rFonts w:ascii="SVN-Comic Sans MS" w:hAnsi="SVN-Comic Sans MS"/>
+          <w:b w:val="false"/>
+          <w:bCs w:val="false"/>
+          <w:i w:val="false"/>
+          <w:iCs w:val="false"/>
+          <w:sz w:val="28"/>
+          <w:szCs w:val="28"/>
+        </w:rPr>
+      </w:r>
+    </w:p>
+    <w:p>
+      <w:pPr>
+        <w:pStyle w:val="Normal"/>
+        <w:bidi w:val="0"/>
+        <w:jc w:val="left"/>
+        <w:rPr>
+          <w:rFonts w:ascii="SVN-Comic Sans MS" w:hAnsi="SVN-Comic Sans MS"/>
+          <w:b w:val="false"/>
+          <w:b w:val="false"/>
+          <w:bCs w:val="false"/>
+          <w:i w:val="false"/>
+          <w:i w:val="false"/>
+          <w:iCs w:val="false"/>
+          <w:sz w:val="28"/>
+          <w:szCs w:val="28"/>
+        </w:rPr>
+      </w:pPr>
+      <w:r>
+        <w:rPr>
+          <w:rFonts w:ascii="SVN-Comic Sans MS" w:hAnsi="SVN-Comic Sans MS"/>
+          <w:b w:val="false"/>
+          <w:bCs w:val="false"/>
+          <w:i w:val="false"/>
+          <w:iCs w:val="false"/>
+          <w:sz w:val="28"/>
+          <w:szCs w:val="28"/>
+        </w:rPr>
+        <w:t>Reimu:</w:t>
+      </w:r>
+    </w:p>
+    <w:p>
+      <w:pPr>
+        <w:pStyle w:val="Normal"/>
+        <w:bidi w:val="0"/>
+        <w:jc w:val="left"/>
+        <w:rPr>
+          <w:b/>
+          <w:b/>
+          <w:bCs/>
+        </w:rPr>
+      </w:pPr>
+      <w:r>
+        <w:rPr>
+          <w:rFonts w:ascii="SVN-Comic Sans MS" w:hAnsi="SVN-Comic Sans MS"/>
+          <w:b/>
+          <w:bCs/>
+          <w:i w:val="false"/>
+          <w:iCs w:val="false"/>
+          <w:sz w:val="28"/>
+          <w:szCs w:val="28"/>
+        </w:rPr>
+        <w:t xml:space="preserve">Choice 1: </w:t>
+      </w:r>
+      <w:r>
+        <w:rPr>
+          <w:rFonts w:ascii="SVN-Comic Sans MS" w:hAnsi="SVN-Comic Sans MS"/>
+          <w:b w:val="false"/>
+          <w:bCs w:val="false"/>
+          <w:i w:val="false"/>
+          <w:iCs w:val="false"/>
+          <w:sz w:val="28"/>
+          <w:szCs w:val="28"/>
+        </w:rPr>
+        <w:t>Vậy thì ta sẽ đưa ngươi về nơi ngươi thuộc về!</w:t>
+      </w:r>
+    </w:p>
+    <w:p>
+      <w:pPr>
+        <w:pStyle w:val="Normal"/>
+        <w:bidi w:val="0"/>
+        <w:jc w:val="left"/>
+        <w:rPr>
+          <w:b/>
+          <w:b/>
+          <w:bCs/>
+        </w:rPr>
+      </w:pPr>
+      <w:r>
+        <w:rPr>
+          <w:rFonts w:ascii="SVN-Comic Sans MS" w:hAnsi="SVN-Comic Sans MS"/>
+          <w:b w:val="false"/>
+          <w:bCs w:val="false"/>
+          <w:i w:val="false"/>
+          <w:iCs w:val="false"/>
+          <w:sz w:val="28"/>
+          <w:szCs w:val="28"/>
+        </w:rPr>
+        <w:tab/>
+        <w:t>Reimu ra đòn kết liễu, Meimu từ từ tan biến vào hư không…</w:t>
+      </w:r>
+    </w:p>
+    <w:p>
+      <w:pPr>
+        <w:pStyle w:val="Normal"/>
+        <w:bidi w:val="0"/>
+        <w:jc w:val="left"/>
+        <w:rPr>
+          <w:b/>
+          <w:b/>
+          <w:bCs/>
+        </w:rPr>
+      </w:pPr>
+      <w:r>
+        <w:rPr>
+          <w:rFonts w:ascii="SVN-Comic Sans MS" w:hAnsi="SVN-Comic Sans MS"/>
+          <w:b w:val="false"/>
+          <w:bCs w:val="false"/>
+          <w:i w:val="false"/>
+          <w:iCs w:val="false"/>
+          <w:sz w:val="28"/>
+          <w:szCs w:val="28"/>
+        </w:rPr>
+        <w:t>R</w:t>
+      </w:r>
+      <w:r>
+        <w:rPr>
+          <w:rFonts w:ascii="SVN-Comic Sans MS" w:hAnsi="SVN-Comic Sans MS"/>
+          <w:b w:val="false"/>
+          <w:bCs w:val="false"/>
+          <w:i w:val="false"/>
+          <w:iCs w:val="false"/>
+          <w:sz w:val="28"/>
+          <w:szCs w:val="28"/>
+        </w:rPr>
+        <w:t xml:space="preserve">eimu: </w:t>
+      </w:r>
+      <w:r>
+        <w:rPr>
+          <w:rFonts w:ascii="SVN-Comic Sans MS" w:hAnsi="SVN-Comic Sans MS"/>
+          <w:b w:val="false"/>
+          <w:bCs w:val="false"/>
+          <w:i/>
+          <w:iCs/>
+          <w:sz w:val="28"/>
+          <w:szCs w:val="28"/>
+        </w:rPr>
+        <w:t>...Có gì đó không đúng, tại sao mình vẫn cảm thấy bất an? Có lẽ mình nên qua núi Yõkai xem tình hình thế nào.</w:t>
+      </w:r>
+    </w:p>
+    <w:p>
+      <w:pPr>
+        <w:pStyle w:val="Normal"/>
+        <w:bidi w:val="0"/>
+        <w:jc w:val="left"/>
+        <w:rPr>
+          <w:rFonts w:ascii="SVN-Comic Sans MS" w:hAnsi="SVN-Comic Sans MS"/>
+          <w:b w:val="false"/>
+          <w:b w:val="false"/>
+          <w:bCs w:val="false"/>
+          <w:i w:val="false"/>
+          <w:i w:val="false"/>
+          <w:iCs w:val="false"/>
+          <w:sz w:val="28"/>
+          <w:szCs w:val="28"/>
+        </w:rPr>
+      </w:pPr>
+      <w:r>
+        <w:rPr>
+          <w:rFonts w:ascii="SVN-Comic Sans MS" w:hAnsi="SVN-Comic Sans MS"/>
+          <w:b w:val="false"/>
+          <w:bCs w:val="false"/>
+          <w:i w:val="false"/>
+          <w:iCs w:val="false"/>
+          <w:sz w:val="28"/>
+          <w:szCs w:val="28"/>
+        </w:rPr>
+      </w:r>
+    </w:p>
+    <w:p>
+      <w:pPr>
+        <w:pStyle w:val="Normal"/>
+        <w:bidi w:val="0"/>
+        <w:jc w:val="left"/>
+        <w:rPr>
+          <w:rFonts w:ascii="SVN-Comic Sans MS" w:hAnsi="SVN-Comic Sans MS"/>
+          <w:b w:val="false"/>
+          <w:b w:val="false"/>
+          <w:bCs w:val="false"/>
+          <w:i w:val="false"/>
+          <w:i w:val="false"/>
+          <w:iCs w:val="false"/>
+          <w:sz w:val="28"/>
+          <w:szCs w:val="28"/>
+        </w:rPr>
+      </w:pPr>
+      <w:r>
+        <w:rPr>
+          <w:rFonts w:ascii="SVN-Comic Sans MS" w:hAnsi="SVN-Comic Sans MS"/>
+          <w:b/>
+          <w:bCs/>
+          <w:i w:val="false"/>
+          <w:iCs w:val="false"/>
+          <w:sz w:val="28"/>
+          <w:szCs w:val="28"/>
+        </w:rPr>
+        <w:t xml:space="preserve">Choice 2: </w:t>
+      </w:r>
+      <w:r>
+        <w:rPr>
+          <w:rFonts w:ascii="SVN-Comic Sans MS" w:hAnsi="SVN-Comic Sans MS"/>
+          <w:b w:val="false"/>
+          <w:bCs w:val="false"/>
+          <w:i w:val="false"/>
+          <w:iCs w:val="false"/>
+          <w:sz w:val="28"/>
+          <w:szCs w:val="28"/>
+        </w:rPr>
+        <w:t>Hỗn mang là quy luật tất yếu của vũ trụ. Còn gây rối trật tự ở đền thì phải bị phạt!</w:t>
+      </w:r>
+    </w:p>
+    <w:p>
+      <w:pPr>
+        <w:pStyle w:val="Normal"/>
+        <w:bidi w:val="0"/>
+        <w:jc w:val="left"/>
+        <w:rPr>
+          <w:rFonts w:ascii="SVN-Comic Sans MS" w:hAnsi="SVN-Comic Sans MS"/>
+          <w:b w:val="false"/>
+          <w:b w:val="false"/>
+          <w:bCs w:val="false"/>
+          <w:i w:val="false"/>
+          <w:i w:val="false"/>
+          <w:iCs w:val="false"/>
+          <w:sz w:val="28"/>
+          <w:szCs w:val="28"/>
+        </w:rPr>
+      </w:pPr>
+      <w:r>
+        <w:rPr>
+          <w:rFonts w:ascii="SVN-Comic Sans MS" w:hAnsi="SVN-Comic Sans MS"/>
+          <w:b w:val="false"/>
+          <w:bCs w:val="false"/>
+          <w:i w:val="false"/>
+          <w:iCs w:val="false"/>
+          <w:sz w:val="28"/>
+          <w:szCs w:val="28"/>
+        </w:rPr>
+        <w:tab/>
+        <w:t>Meimu biến đổi thành dạng trẻ em.</w:t>
+      </w:r>
+    </w:p>
+    <w:p>
+      <w:pPr>
+        <w:pStyle w:val="Normal"/>
+        <w:bidi w:val="0"/>
+        <w:jc w:val="left"/>
+        <w:rPr>
+          <w:rFonts w:ascii="SVN-Comic Sans MS" w:hAnsi="SVN-Comic Sans MS"/>
+          <w:b w:val="false"/>
+          <w:b w:val="false"/>
+          <w:bCs w:val="false"/>
+          <w:i w:val="false"/>
+          <w:i w:val="false"/>
+          <w:iCs w:val="false"/>
+          <w:sz w:val="28"/>
+          <w:szCs w:val="28"/>
+        </w:rPr>
+      </w:pPr>
+      <w:r>
+        <w:rPr>
+          <w:rFonts w:ascii="SVN-Comic Sans MS" w:hAnsi="SVN-Comic Sans MS"/>
+          <w:b w:val="false"/>
+          <w:bCs w:val="false"/>
+          <w:i w:val="false"/>
+          <w:iCs w:val="false"/>
+          <w:sz w:val="28"/>
+          <w:szCs w:val="28"/>
+        </w:rPr>
+        <w:t>Meimu: Ouch!</w:t>
+      </w:r>
+    </w:p>
+    <w:p>
+      <w:pPr>
+        <w:pStyle w:val="Normal"/>
+        <w:bidi w:val="0"/>
+        <w:jc w:val="left"/>
+        <w:rPr>
+          <w:rFonts w:ascii="SVN-Comic Sans MS" w:hAnsi="SVN-Comic Sans MS"/>
+          <w:b w:val="false"/>
+          <w:b w:val="false"/>
+          <w:bCs w:val="false"/>
+          <w:i w:val="false"/>
+          <w:i w:val="false"/>
+          <w:iCs w:val="false"/>
+          <w:sz w:val="28"/>
+          <w:szCs w:val="28"/>
+        </w:rPr>
+      </w:pPr>
+      <w:r>
+        <w:rPr>
+          <w:rFonts w:ascii="SVN-Comic Sans MS" w:hAnsi="SVN-Comic Sans MS"/>
+          <w:b w:val="false"/>
+          <w:bCs w:val="false"/>
+          <w:i w:val="false"/>
+          <w:iCs w:val="false"/>
+          <w:sz w:val="28"/>
+          <w:szCs w:val="28"/>
+        </w:rPr>
+        <w:t>Reimu: ...Ngươi là cái thứ gì vậy.</w:t>
+      </w:r>
+    </w:p>
+    <w:p>
+      <w:pPr>
+        <w:pStyle w:val="Normal"/>
+        <w:bidi w:val="0"/>
+        <w:jc w:val="left"/>
+        <w:rPr>
+          <w:rFonts w:ascii="SVN-Comic Sans MS" w:hAnsi="SVN-Comic Sans MS"/>
+          <w:b w:val="false"/>
+          <w:b w:val="false"/>
+          <w:bCs w:val="false"/>
+          <w:i w:val="false"/>
+          <w:i w:val="false"/>
+          <w:iCs w:val="false"/>
+          <w:sz w:val="28"/>
+          <w:szCs w:val="28"/>
+        </w:rPr>
+      </w:pPr>
+      <w:r>
+        <w:rPr>
+          <w:rFonts w:ascii="SVN-Comic Sans MS" w:hAnsi="SVN-Comic Sans MS"/>
+          <w:b w:val="false"/>
+          <w:bCs w:val="false"/>
+          <w:i w:val="false"/>
+          <w:iCs w:val="false"/>
+          <w:sz w:val="28"/>
+          <w:szCs w:val="28"/>
+        </w:rPr>
+        <w:t xml:space="preserve">Meimu: </w:t>
+      </w:r>
+      <w:r>
+        <w:rPr>
+          <w:rFonts w:ascii="SVN-Comic Sans MS" w:hAnsi="SVN-Comic Sans MS"/>
+          <w:b w:val="false"/>
+          <w:bCs w:val="false"/>
+          <w:i w:val="false"/>
+          <w:iCs w:val="false"/>
+          <w:sz w:val="28"/>
+          <w:szCs w:val="28"/>
+        </w:rPr>
+        <w:t xml:space="preserve">Là thứ gì ư? Em chẳng là thứ gì cả, </w:t>
+      </w:r>
+      <w:r>
+        <w:rPr>
+          <w:rFonts w:ascii="SVN-Comic Sans MS" w:hAnsi="SVN-Comic Sans MS"/>
+          <w:b w:val="false"/>
+          <w:bCs w:val="false"/>
+          <w:i w:val="false"/>
+          <w:iCs w:val="false"/>
+          <w:sz w:val="28"/>
+          <w:szCs w:val="28"/>
+        </w:rPr>
+        <w:t>hỗn mang thuần khiết đến từ cõi hư vô. Em có thể tồn tại được ở đây là nhờ 1 youkai cho em một hình dạng.</w:t>
+      </w:r>
+    </w:p>
+    <w:p>
+      <w:pPr>
+        <w:pStyle w:val="Normal"/>
+        <w:bidi w:val="0"/>
+        <w:jc w:val="left"/>
+        <w:rPr>
+          <w:rFonts w:ascii="SVN-Comic Sans MS" w:hAnsi="SVN-Comic Sans MS"/>
+          <w:b w:val="false"/>
+          <w:b w:val="false"/>
+          <w:bCs w:val="false"/>
+          <w:i w:val="false"/>
+          <w:i w:val="false"/>
+          <w:iCs w:val="false"/>
+          <w:sz w:val="28"/>
+          <w:szCs w:val="28"/>
+        </w:rPr>
+      </w:pPr>
+      <w:r>
+        <w:rPr>
+          <w:rFonts w:ascii="SVN-Comic Sans MS" w:hAnsi="SVN-Comic Sans MS"/>
+          <w:b w:val="false"/>
+          <w:bCs w:val="false"/>
+          <w:i w:val="false"/>
+          <w:iCs w:val="false"/>
+          <w:sz w:val="28"/>
+          <w:szCs w:val="28"/>
+        </w:rPr>
+        <w:t>Reimu: !?? Vậy ra ngươi là kẻ gây náo loạn ở trên núi yõkai.</w:t>
+      </w:r>
+    </w:p>
+    <w:p>
+      <w:pPr>
+        <w:pStyle w:val="Normal"/>
+        <w:bidi w:val="0"/>
+        <w:jc w:val="left"/>
+        <w:rPr>
+          <w:rFonts w:ascii="SVN-Comic Sans MS" w:hAnsi="SVN-Comic Sans MS"/>
+          <w:b w:val="false"/>
+          <w:b w:val="false"/>
+          <w:bCs w:val="false"/>
+          <w:i w:val="false"/>
+          <w:i w:val="false"/>
+          <w:iCs w:val="false"/>
+          <w:sz w:val="28"/>
+          <w:szCs w:val="28"/>
+        </w:rPr>
+      </w:pPr>
+      <w:r>
+        <w:rPr>
+          <w:rFonts w:ascii="SVN-Comic Sans MS" w:hAnsi="SVN-Comic Sans MS"/>
+          <w:b w:val="false"/>
+          <w:bCs w:val="false"/>
+          <w:i w:val="false"/>
+          <w:iCs w:val="false"/>
+          <w:sz w:val="28"/>
+          <w:szCs w:val="28"/>
+        </w:rPr>
+        <w:t>Meimu: Núi yõkai? Hình như đúng là đang có loạn trên đó, nhưng không phải là do em làm.</w:t>
+      </w:r>
+    </w:p>
+    <w:p>
+      <w:pPr>
+        <w:pStyle w:val="Normal"/>
+        <w:bidi w:val="0"/>
+        <w:jc w:val="left"/>
+        <w:rPr>
+          <w:rFonts w:ascii="SVN-Comic Sans MS" w:hAnsi="SVN-Comic Sans MS"/>
+          <w:b w:val="false"/>
+          <w:b w:val="false"/>
+          <w:bCs w:val="false"/>
+          <w:i w:val="false"/>
+          <w:i w:val="false"/>
+          <w:iCs w:val="false"/>
+          <w:sz w:val="28"/>
+          <w:szCs w:val="28"/>
+        </w:rPr>
+      </w:pPr>
+      <w:r>
+        <w:rPr>
+          <w:rFonts w:ascii="SVN-Comic Sans MS" w:hAnsi="SVN-Comic Sans MS"/>
+          <w:b w:val="false"/>
+          <w:bCs w:val="false"/>
+          <w:i w:val="false"/>
+          <w:iCs w:val="false"/>
+          <w:sz w:val="28"/>
+          <w:szCs w:val="28"/>
+        </w:rPr>
+        <w:t xml:space="preserve">Reimu: Huh?! </w:t>
+      </w:r>
+      <w:r>
+        <w:rPr>
+          <w:rFonts w:ascii="SVN-Comic Sans MS" w:hAnsi="SVN-Comic Sans MS"/>
+          <w:b w:val="false"/>
+          <w:bCs w:val="false"/>
+          <w:i/>
+          <w:iCs/>
+          <w:sz w:val="28"/>
+          <w:szCs w:val="28"/>
+        </w:rPr>
+        <w:t>Xem ra mọi chuyện phức tạp hơn mình nghĩ, đành qua đó xem thế nào vậy.</w:t>
+      </w:r>
+    </w:p>
+    <w:p>
+      <w:pPr>
+        <w:pStyle w:val="Normal"/>
+        <w:bidi w:val="0"/>
+        <w:jc w:val="left"/>
+        <w:rPr>
+          <w:b/>
+          <w:b/>
+          <w:bCs/>
+          <w:i w:val="false"/>
+          <w:i w:val="false"/>
+          <w:iCs w:val="false"/>
+        </w:rPr>
+      </w:pPr>
+      <w:r>
+        <w:rPr>
+          <w:rFonts w:ascii="SVN-Comic Sans MS" w:hAnsi="SVN-Comic Sans MS"/>
+          <w:b w:val="false"/>
+          <w:bCs w:val="false"/>
+          <w:i w:val="false"/>
+          <w:iCs w:val="false"/>
+          <w:sz w:val="28"/>
+          <w:szCs w:val="28"/>
+        </w:rPr>
+        <w:t>Meimu: A! Chờ em với!</w:t>
+      </w:r>
+    </w:p>
+    <w:p>
+      <w:pPr>
+        <w:pStyle w:val="Normal"/>
+        <w:bidi w:val="0"/>
+        <w:jc w:val="left"/>
+        <w:rPr>
+          <w:b/>
+          <w:b/>
+          <w:bCs/>
+          <w:i w:val="false"/>
+          <w:i w:val="false"/>
+          <w:iCs w:val="false"/>
+        </w:rPr>
+      </w:pPr>
+      <w:r>
+        <w:rPr>
+          <w:rFonts w:ascii="SVN-Comic Sans MS" w:hAnsi="SVN-Comic Sans MS"/>
+          <w:b w:val="false"/>
+          <w:bCs w:val="false"/>
+          <w:i w:val="false"/>
+          <w:iCs w:val="false"/>
+          <w:sz w:val="28"/>
+          <w:szCs w:val="28"/>
+        </w:rPr>
+        <w:t xml:space="preserve">Reimu: Ngươi theo ta làm gì, ta không rảnh để </w:t>
+      </w:r>
+      <w:r>
+        <w:rPr>
+          <w:rFonts w:ascii="SVN-Comic Sans MS" w:hAnsi="SVN-Comic Sans MS"/>
+          <w:b w:val="false"/>
+          <w:bCs w:val="false"/>
+          <w:i w:val="false"/>
+          <w:iCs w:val="false"/>
+          <w:sz w:val="28"/>
+          <w:szCs w:val="28"/>
+        </w:rPr>
+        <w:t xml:space="preserve">chơi với </w:t>
+      </w:r>
+      <w:r>
+        <w:rPr>
+          <w:rFonts w:ascii="SVN-Comic Sans MS" w:hAnsi="SVN-Comic Sans MS"/>
+          <w:b w:val="false"/>
+          <w:bCs w:val="false"/>
+          <w:i w:val="false"/>
+          <w:iCs w:val="false"/>
+          <w:sz w:val="28"/>
+          <w:szCs w:val="28"/>
+        </w:rPr>
+        <w:t>ngươi đâu.</w:t>
+      </w:r>
+    </w:p>
+    <w:p>
+      <w:pPr>
+        <w:pStyle w:val="Normal"/>
+        <w:bidi w:val="0"/>
+        <w:jc w:val="left"/>
+        <w:rPr>
+          <w:b/>
+          <w:b/>
+          <w:bCs/>
+          <w:i w:val="false"/>
+          <w:i w:val="false"/>
+          <w:iCs w:val="false"/>
+        </w:rPr>
+      </w:pPr>
+      <w:r>
+        <w:rPr>
+          <w:rFonts w:ascii="SVN-Comic Sans MS" w:hAnsi="SVN-Comic Sans MS"/>
+          <w:b w:val="false"/>
+          <w:bCs w:val="false"/>
+          <w:i w:val="false"/>
+          <w:iCs w:val="false"/>
+          <w:sz w:val="28"/>
+          <w:szCs w:val="28"/>
+        </w:rPr>
+        <w:t>Meimu: Nhưng mà ở đây thì chán lắm, với lại thêm một người giúp không phải dễ hơn sao?</w:t>
+      </w:r>
+    </w:p>
+    <w:p>
+      <w:pPr>
+        <w:pStyle w:val="Normal"/>
+        <w:bidi w:val="0"/>
+        <w:jc w:val="left"/>
+        <w:rPr>
+          <w:b/>
+          <w:b/>
+          <w:bCs/>
+          <w:i w:val="false"/>
+          <w:i w:val="false"/>
+          <w:iCs w:val="false"/>
+        </w:rPr>
+      </w:pPr>
+      <w:r>
+        <w:rPr>
+          <w:rFonts w:ascii="SVN-Comic Sans MS" w:hAnsi="SVN-Comic Sans MS"/>
+          <w:b w:val="false"/>
+          <w:bCs w:val="false"/>
+          <w:i w:val="false"/>
+          <w:iCs w:val="false"/>
+          <w:sz w:val="28"/>
+          <w:szCs w:val="28"/>
+        </w:rPr>
+        <w:t>Reimu: Nói trước là ta không có nghĩa vụ phải bảo vệ yõkai nhé.</w:t>
+      </w:r>
+    </w:p>
+    <w:p>
+      <w:pPr>
+        <w:pStyle w:val="Normal"/>
+        <w:bidi w:val="0"/>
+        <w:jc w:val="left"/>
+        <w:rPr>
+          <w:b/>
+          <w:b/>
+          <w:bCs/>
+          <w:i w:val="false"/>
+          <w:i w:val="false"/>
+          <w:iCs w:val="false"/>
         </w:rPr>
       </w:pPr>
       <w:r>
@@ -1562,87 +2165,12 @@
         <w:bidi w:val="0"/>
         <w:jc w:val="left"/>
         <w:rPr>
-          <w:rFonts w:ascii="SVN-Comic Sans MS" w:hAnsi="SVN-Comic Sans MS"/>
-          <w:b w:val="false"/>
-          <w:b w:val="false"/>
-          <w:bCs w:val="false"/>
-          <w:i w:val="false"/>
-          <w:i w:val="false"/>
-          <w:iCs w:val="false"/>
-          <w:sz w:val="28"/>
-          <w:szCs w:val="28"/>
-        </w:rPr>
-      </w:pPr>
-      <w:r>
-        <w:rPr>
-          <w:rFonts w:ascii="SVN-Comic Sans MS" w:hAnsi="SVN-Comic Sans MS"/>
-          <w:b w:val="false"/>
-          <w:bCs w:val="false"/>
-          <w:i w:val="false"/>
-          <w:iCs w:val="false"/>
-          <w:sz w:val="28"/>
-          <w:szCs w:val="28"/>
-        </w:rPr>
-        <w:t>R</w:t>
-      </w:r>
-      <w:r>
-        <w:rPr>
-          <w:rFonts w:ascii="SVN-Comic Sans MS" w:hAnsi="SVN-Comic Sans MS"/>
-          <w:b w:val="false"/>
-          <w:bCs w:val="false"/>
-          <w:i w:val="false"/>
-          <w:iCs w:val="false"/>
-          <w:sz w:val="28"/>
-          <w:szCs w:val="28"/>
-        </w:rPr>
-        <w:t>eimu:</w:t>
-      </w:r>
-    </w:p>
-    <w:p>
-      <w:pPr>
-        <w:pStyle w:val="Normal"/>
-        <w:bidi w:val="0"/>
-        <w:jc w:val="left"/>
-        <w:rPr>
-          <w:b/>
-          <w:b/>
-          <w:bCs/>
-        </w:rPr>
-      </w:pPr>
-      <w:r>
-        <w:rPr>
-          <w:rFonts w:ascii="SVN-Comic Sans MS" w:hAnsi="SVN-Comic Sans MS"/>
-          <w:b/>
-          <w:bCs/>
-          <w:i w:val="false"/>
-          <w:iCs w:val="false"/>
-          <w:sz w:val="28"/>
-          <w:szCs w:val="28"/>
-        </w:rPr>
-        <w:t xml:space="preserve">Choice 1: </w:t>
-      </w:r>
-      <w:r>
-        <w:rPr>
-          <w:rFonts w:ascii="SVN-Comic Sans MS" w:hAnsi="SVN-Comic Sans MS"/>
-          <w:b w:val="false"/>
-          <w:bCs w:val="false"/>
-          <w:i w:val="false"/>
-          <w:iCs w:val="false"/>
-          <w:sz w:val="28"/>
-          <w:szCs w:val="28"/>
-        </w:rPr>
-        <w:t>Vậy thì ta sẽ đưa ngươi về nơi ngươi thuộc về!</w:t>
-      </w:r>
-    </w:p>
-    <w:p>
-      <w:pPr>
-        <w:pStyle w:val="Normal"/>
-        <w:bidi w:val="0"/>
-        <w:jc w:val="left"/>
-        <w:rPr>
-          <w:b/>
-          <w:b/>
-          <w:bCs/>
+          <w:b/>
+          <w:b/>
+          <w:bCs/>
+          <w:i w:val="false"/>
+          <w:i w:val="false"/>
+          <w:iCs w:val="false"/>
         </w:rPr>
       </w:pPr>
       <w:r>
@@ -1656,444 +2184,41 @@
           <w:szCs w:val="28"/>
         </w:rPr>
         <w:tab/>
-        <w:t>Reimu ra đòn kết liễu, Meimu từ từ tan biến vào hư không...</w:t>
-      </w:r>
-    </w:p>
-    <w:p>
-      <w:pPr>
-        <w:pStyle w:val="Normal"/>
-        <w:bidi w:val="0"/>
-        <w:jc w:val="left"/>
-        <w:rPr>
-          <w:rFonts w:ascii="SVN-Comic Sans MS" w:hAnsi="SVN-Comic Sans MS"/>
-          <w:b w:val="false"/>
-          <w:b w:val="false"/>
-          <w:bCs w:val="false"/>
-          <w:i w:val="false"/>
-          <w:i w:val="false"/>
-          <w:iCs w:val="false"/>
-          <w:sz w:val="28"/>
-          <w:szCs w:val="28"/>
-        </w:rPr>
-      </w:pPr>
-      <w:r>
-        <w:rPr>
-          <w:b/>
-          <w:bCs/>
-        </w:rPr>
-      </w:r>
-    </w:p>
-    <w:p>
-      <w:pPr>
-        <w:pStyle w:val="Normal"/>
-        <w:bidi w:val="0"/>
-        <w:jc w:val="left"/>
-        <w:rPr>
-          <w:rFonts w:ascii="SVN-Comic Sans MS" w:hAnsi="SVN-Comic Sans MS"/>
-          <w:b w:val="false"/>
-          <w:b w:val="false"/>
-          <w:bCs w:val="false"/>
-          <w:i w:val="false"/>
-          <w:i w:val="false"/>
-          <w:iCs w:val="false"/>
-          <w:sz w:val="28"/>
-          <w:szCs w:val="28"/>
-        </w:rPr>
-      </w:pPr>
-      <w:r>
-        <w:rPr>
-          <w:rFonts w:ascii="SVN-Comic Sans MS" w:hAnsi="SVN-Comic Sans MS"/>
-          <w:b/>
-          <w:bCs/>
-          <w:i w:val="false"/>
-          <w:iCs w:val="false"/>
-          <w:sz w:val="28"/>
-          <w:szCs w:val="28"/>
-        </w:rPr>
-        <w:t xml:space="preserve">Choice 2: </w:t>
-      </w:r>
-      <w:r>
-        <w:rPr>
-          <w:rFonts w:ascii="SVN-Comic Sans MS" w:hAnsi="SVN-Comic Sans MS"/>
-          <w:b w:val="false"/>
-          <w:bCs w:val="false"/>
-          <w:i w:val="false"/>
-          <w:iCs w:val="false"/>
-          <w:sz w:val="28"/>
-          <w:szCs w:val="28"/>
-        </w:rPr>
-        <w:t xml:space="preserve">Hỗn mang là quy luật tất yếu của vũ trụ. </w:t>
-      </w:r>
-      <w:r>
-        <w:rPr>
-          <w:rFonts w:ascii="SVN-Comic Sans MS" w:hAnsi="SVN-Comic Sans MS"/>
-          <w:b w:val="false"/>
-          <w:bCs w:val="false"/>
-          <w:i w:val="false"/>
-          <w:iCs w:val="false"/>
-          <w:sz w:val="28"/>
-          <w:szCs w:val="28"/>
-        </w:rPr>
-        <w:t>Còn gây rối trật tự ở đền thì phải bị phạt!</w:t>
-      </w:r>
-    </w:p>
-    <w:p>
-      <w:pPr>
-        <w:pStyle w:val="Normal"/>
-        <w:bidi w:val="0"/>
-        <w:jc w:val="left"/>
-        <w:rPr>
-          <w:rFonts w:ascii="SVN-Comic Sans MS" w:hAnsi="SVN-Comic Sans MS"/>
-          <w:b w:val="false"/>
-          <w:b w:val="false"/>
-          <w:bCs w:val="false"/>
-          <w:i w:val="false"/>
-          <w:i w:val="false"/>
-          <w:iCs w:val="false"/>
-          <w:sz w:val="28"/>
-          <w:szCs w:val="28"/>
-        </w:rPr>
-      </w:pPr>
-      <w:r>
-        <w:rPr>
-          <w:rFonts w:ascii="SVN-Comic Sans MS" w:hAnsi="SVN-Comic Sans MS"/>
-          <w:b w:val="false"/>
-          <w:bCs w:val="false"/>
-          <w:i w:val="false"/>
-          <w:iCs w:val="false"/>
-          <w:sz w:val="28"/>
-          <w:szCs w:val="28"/>
-        </w:rPr>
-        <w:tab/>
-        <w:t xml:space="preserve">Meimu </w:t>
-      </w:r>
-      <w:r>
-        <w:rPr>
-          <w:rFonts w:ascii="SVN-Comic Sans MS" w:hAnsi="SVN-Comic Sans MS"/>
-          <w:b w:val="false"/>
-          <w:bCs w:val="false"/>
-          <w:i w:val="false"/>
-          <w:iCs w:val="false"/>
-          <w:sz w:val="28"/>
-          <w:szCs w:val="28"/>
-        </w:rPr>
-        <w:t>biến</w:t>
-      </w:r>
-      <w:r>
-        <w:rPr>
-          <w:rFonts w:ascii="SVN-Comic Sans MS" w:hAnsi="SVN-Comic Sans MS"/>
-          <w:b w:val="false"/>
-          <w:bCs w:val="false"/>
-          <w:i w:val="false"/>
-          <w:iCs w:val="false"/>
-          <w:sz w:val="28"/>
-          <w:szCs w:val="28"/>
-        </w:rPr>
-        <w:t xml:space="preserve"> đổi thành dạng trẻ em.</w:t>
-      </w:r>
-    </w:p>
-    <w:p>
-      <w:pPr>
-        <w:pStyle w:val="Normal"/>
-        <w:bidi w:val="0"/>
-        <w:jc w:val="left"/>
-        <w:rPr>
-          <w:rFonts w:ascii="SVN-Comic Sans MS" w:hAnsi="SVN-Comic Sans MS"/>
-          <w:b w:val="false"/>
-          <w:b w:val="false"/>
-          <w:bCs w:val="false"/>
-          <w:i w:val="false"/>
-          <w:i w:val="false"/>
-          <w:iCs w:val="false"/>
-          <w:sz w:val="28"/>
-          <w:szCs w:val="28"/>
-        </w:rPr>
-      </w:pPr>
-      <w:r>
-        <w:rPr>
-          <w:rFonts w:ascii="SVN-Comic Sans MS" w:hAnsi="SVN-Comic Sans MS"/>
-          <w:b w:val="false"/>
-          <w:bCs w:val="false"/>
-          <w:i w:val="false"/>
-          <w:iCs w:val="false"/>
-          <w:sz w:val="28"/>
-          <w:szCs w:val="28"/>
-        </w:rPr>
-        <w:t>Meimu: O</w:t>
-      </w:r>
-      <w:r>
-        <w:rPr>
-          <w:rFonts w:ascii="SVN-Comic Sans MS" w:hAnsi="SVN-Comic Sans MS"/>
-          <w:b w:val="false"/>
-          <w:bCs w:val="false"/>
-          <w:i w:val="false"/>
-          <w:iCs w:val="false"/>
-          <w:sz w:val="28"/>
-          <w:szCs w:val="28"/>
-        </w:rPr>
-        <w:t>uch!</w:t>
-      </w:r>
-    </w:p>
-    <w:p>
-      <w:pPr>
-        <w:pStyle w:val="Normal"/>
-        <w:bidi w:val="0"/>
-        <w:jc w:val="left"/>
-        <w:rPr>
-          <w:rFonts w:ascii="SVN-Comic Sans MS" w:hAnsi="SVN-Comic Sans MS"/>
-          <w:b w:val="false"/>
-          <w:b w:val="false"/>
-          <w:bCs w:val="false"/>
-          <w:i w:val="false"/>
-          <w:i w:val="false"/>
-          <w:iCs w:val="false"/>
-          <w:sz w:val="28"/>
-          <w:szCs w:val="28"/>
-        </w:rPr>
-      </w:pPr>
-      <w:r>
-        <w:rPr>
-          <w:rFonts w:ascii="SVN-Comic Sans MS" w:hAnsi="SVN-Comic Sans MS"/>
-          <w:b w:val="false"/>
-          <w:bCs w:val="false"/>
-          <w:i w:val="false"/>
-          <w:iCs w:val="false"/>
-          <w:sz w:val="28"/>
-          <w:szCs w:val="28"/>
-        </w:rPr>
-        <w:t>Reimu: ...Ngươi là cái thứ gì vậy.</w:t>
-      </w:r>
-    </w:p>
-    <w:p>
-      <w:pPr>
-        <w:pStyle w:val="Normal"/>
-        <w:bidi w:val="0"/>
-        <w:jc w:val="left"/>
-        <w:rPr>
-          <w:rFonts w:ascii="SVN-Comic Sans MS" w:hAnsi="SVN-Comic Sans MS"/>
-          <w:b w:val="false"/>
-          <w:b w:val="false"/>
-          <w:bCs w:val="false"/>
-          <w:i w:val="false"/>
-          <w:i w:val="false"/>
-          <w:iCs w:val="false"/>
-          <w:sz w:val="28"/>
-          <w:szCs w:val="28"/>
-        </w:rPr>
-      </w:pPr>
-      <w:r>
-        <w:rPr>
-          <w:rFonts w:ascii="SVN-Comic Sans MS" w:hAnsi="SVN-Comic Sans MS"/>
-          <w:b w:val="false"/>
-          <w:bCs w:val="false"/>
-          <w:i w:val="false"/>
-          <w:iCs w:val="false"/>
-          <w:sz w:val="28"/>
-          <w:szCs w:val="28"/>
-        </w:rPr>
-        <w:t xml:space="preserve">Meimu: Chẳng phải em nói với chị rồi sao? Em là hỗn mang thuần khiết, </w:t>
-      </w:r>
-      <w:r>
-        <w:rPr>
-          <w:rFonts w:ascii="SVN-Comic Sans MS" w:hAnsi="SVN-Comic Sans MS"/>
-          <w:b w:val="false"/>
-          <w:bCs w:val="false"/>
-          <w:i w:val="false"/>
-          <w:iCs w:val="false"/>
-          <w:sz w:val="28"/>
-          <w:szCs w:val="28"/>
-        </w:rPr>
-        <w:t>đến từ cõi hư vô. Em có thể tồn tại được ở đây là nhờ 1 youkai cho em một hình dạng.</w:t>
-      </w:r>
-    </w:p>
-    <w:p>
-      <w:pPr>
-        <w:pStyle w:val="Normal"/>
-        <w:bidi w:val="0"/>
-        <w:jc w:val="left"/>
-        <w:rPr>
-          <w:rFonts w:ascii="SVN-Comic Sans MS" w:hAnsi="SVN-Comic Sans MS"/>
-          <w:b w:val="false"/>
-          <w:b w:val="false"/>
-          <w:bCs w:val="false"/>
-          <w:i w:val="false"/>
-          <w:i w:val="false"/>
-          <w:iCs w:val="false"/>
-          <w:sz w:val="28"/>
-          <w:szCs w:val="28"/>
-        </w:rPr>
-      </w:pPr>
-      <w:r>
-        <w:rPr>
-          <w:rFonts w:ascii="SVN-Comic Sans MS" w:hAnsi="SVN-Comic Sans MS"/>
-          <w:b w:val="false"/>
-          <w:bCs w:val="false"/>
-          <w:i w:val="false"/>
-          <w:iCs w:val="false"/>
-          <w:sz w:val="28"/>
-          <w:szCs w:val="28"/>
-        </w:rPr>
-        <w:t>Reimu: !?? Vậy ra ngươi là kẻ gây náo loạn ở trên núi yõkai.</w:t>
-      </w:r>
-    </w:p>
-    <w:p>
-      <w:pPr>
-        <w:pStyle w:val="Normal"/>
-        <w:bidi w:val="0"/>
-        <w:jc w:val="left"/>
-        <w:rPr>
-          <w:rFonts w:ascii="SVN-Comic Sans MS" w:hAnsi="SVN-Comic Sans MS"/>
-          <w:b w:val="false"/>
-          <w:b w:val="false"/>
-          <w:bCs w:val="false"/>
-          <w:i w:val="false"/>
-          <w:i w:val="false"/>
-          <w:iCs w:val="false"/>
-          <w:sz w:val="28"/>
-          <w:szCs w:val="28"/>
-        </w:rPr>
-      </w:pPr>
-      <w:r>
-        <w:rPr>
-          <w:rFonts w:ascii="SVN-Comic Sans MS" w:hAnsi="SVN-Comic Sans MS"/>
-          <w:b w:val="false"/>
-          <w:bCs w:val="false"/>
-          <w:i w:val="false"/>
-          <w:iCs w:val="false"/>
-          <w:sz w:val="28"/>
-          <w:szCs w:val="28"/>
-        </w:rPr>
-        <w:t>M</w:t>
-      </w:r>
-      <w:r>
-        <w:rPr>
-          <w:rFonts w:ascii="SVN-Comic Sans MS" w:hAnsi="SVN-Comic Sans MS"/>
-          <w:b w:val="false"/>
-          <w:bCs w:val="false"/>
-          <w:i w:val="false"/>
-          <w:iCs w:val="false"/>
-          <w:sz w:val="28"/>
-          <w:szCs w:val="28"/>
-        </w:rPr>
-        <w:t>eimu: Núi yõkai? Hình như đúng là đang có loạn trên đó, nhưng không phải là do em làm.</w:t>
-      </w:r>
-    </w:p>
-    <w:p>
-      <w:pPr>
-        <w:pStyle w:val="Normal"/>
-        <w:bidi w:val="0"/>
-        <w:jc w:val="left"/>
-        <w:rPr>
-          <w:rFonts w:ascii="SVN-Comic Sans MS" w:hAnsi="SVN-Comic Sans MS"/>
-          <w:b w:val="false"/>
-          <w:b w:val="false"/>
-          <w:bCs w:val="false"/>
-          <w:i w:val="false"/>
-          <w:i w:val="false"/>
-          <w:iCs w:val="false"/>
-          <w:sz w:val="28"/>
-          <w:szCs w:val="28"/>
-        </w:rPr>
-      </w:pPr>
-      <w:r>
-        <w:rPr>
-          <w:rFonts w:ascii="SVN-Comic Sans MS" w:hAnsi="SVN-Comic Sans MS"/>
-          <w:b w:val="false"/>
-          <w:bCs w:val="false"/>
-          <w:i w:val="false"/>
-          <w:iCs w:val="false"/>
-          <w:sz w:val="28"/>
-          <w:szCs w:val="28"/>
-        </w:rPr>
-        <w:t xml:space="preserve">Reimu: Huh?! </w:t>
-      </w:r>
-      <w:r>
-        <w:rPr>
-          <w:rFonts w:ascii="SVN-Comic Sans MS" w:hAnsi="SVN-Comic Sans MS"/>
-          <w:b w:val="false"/>
-          <w:bCs w:val="false"/>
-          <w:i/>
-          <w:iCs/>
-          <w:sz w:val="28"/>
-          <w:szCs w:val="28"/>
-        </w:rPr>
-        <w:t>Xem ra mọi chuyện phức tạp hơn mình nghĩ, đành qua đó xem thế nào vậy.</w:t>
-      </w:r>
-    </w:p>
-    <w:p>
-      <w:pPr>
-        <w:pStyle w:val="Normal"/>
-        <w:bidi w:val="0"/>
-        <w:jc w:val="left"/>
-        <w:rPr>
-          <w:b/>
-          <w:b/>
-          <w:bCs/>
-          <w:i w:val="false"/>
-          <w:i w:val="false"/>
-          <w:iCs w:val="false"/>
-        </w:rPr>
-      </w:pPr>
-      <w:r>
-        <w:rPr>
-          <w:rFonts w:ascii="SVN-Comic Sans MS" w:hAnsi="SVN-Comic Sans MS"/>
-          <w:b w:val="false"/>
-          <w:bCs w:val="false"/>
-          <w:i w:val="false"/>
-          <w:iCs w:val="false"/>
-          <w:sz w:val="28"/>
-          <w:szCs w:val="28"/>
-        </w:rPr>
-        <w:t>Meimu: A! Chờ em với!</w:t>
-      </w:r>
-    </w:p>
-    <w:p>
-      <w:pPr>
-        <w:pStyle w:val="Normal"/>
-        <w:bidi w:val="0"/>
-        <w:jc w:val="left"/>
-        <w:rPr>
-          <w:b/>
-          <w:b/>
-          <w:bCs/>
-          <w:i w:val="false"/>
-          <w:i w:val="false"/>
-          <w:iCs w:val="false"/>
-        </w:rPr>
-      </w:pPr>
-      <w:r>
-        <w:rPr>
-          <w:rFonts w:ascii="SVN-Comic Sans MS" w:hAnsi="SVN-Comic Sans MS"/>
-          <w:b w:val="false"/>
-          <w:bCs w:val="false"/>
-          <w:i w:val="false"/>
-          <w:iCs w:val="false"/>
-          <w:sz w:val="28"/>
-          <w:szCs w:val="28"/>
-        </w:rPr>
-        <w:t>Reimu: Ngươi theo ta làm gì, ta không rảnh để trông coi ngươi đâu.</w:t>
-      </w:r>
-    </w:p>
-    <w:p>
-      <w:pPr>
-        <w:pStyle w:val="Normal"/>
-        <w:bidi w:val="0"/>
-        <w:jc w:val="left"/>
-        <w:rPr>
-          <w:rFonts w:ascii="SVN-Comic Sans MS" w:hAnsi="SVN-Comic Sans MS"/>
-          <w:b w:val="false"/>
-          <w:b w:val="false"/>
-          <w:bCs w:val="false"/>
-          <w:sz w:val="28"/>
-          <w:szCs w:val="28"/>
-        </w:rPr>
-      </w:pPr>
-      <w:r>
-        <w:rPr>
-          <w:b/>
-          <w:bCs/>
-          <w:i w:val="false"/>
-          <w:iCs w:val="false"/>
+      </w:r>
+      <w:r>
+        <w:rPr>
+          <w:rFonts w:ascii="SVN-Comic Sans MS" w:hAnsi="SVN-Comic Sans MS"/>
+          <w:b w:val="false"/>
+          <w:bCs w:val="false"/>
+          <w:i/>
+          <w:iCs/>
+          <w:sz w:val="28"/>
+          <w:szCs w:val="28"/>
+        </w:rPr>
+        <w:t>*Dual character like th8 (Pencoding1 idea)</w:t>
+      </w:r>
+    </w:p>
+    <w:p>
+      <w:pPr>
+        <w:pStyle w:val="Normal"/>
+        <w:bidi w:val="0"/>
+        <w:jc w:val="left"/>
+        <w:rPr>
+          <w:rFonts w:ascii="SVN-Comic Sans MS" w:hAnsi="SVN-Comic Sans MS"/>
+          <w:b w:val="false"/>
+          <w:b w:val="false"/>
+          <w:bCs w:val="false"/>
+          <w:sz w:val="28"/>
+          <w:szCs w:val="28"/>
+        </w:rPr>
+      </w:pPr>
+      <w:r>
+        <w:rPr>
+          <w:rFonts w:ascii="SVN-Comic Sans MS" w:hAnsi="SVN-Comic Sans MS"/>
+          <w:b w:val="false"/>
+          <w:bCs w:val="false"/>
+          <w:sz w:val="28"/>
+          <w:szCs w:val="28"/>
         </w:rPr>
       </w:r>
     </w:p>
@@ -2692,157 +2817,104 @@
           <w:szCs w:val="28"/>
         </w:rPr>
         <w:tab/>
-        <w:t>Reimu cảm nhận được 1 luồng ma lực kinh khủng đang trào ra từ trên đỉnh núi.</w:t>
-      </w:r>
-    </w:p>
-    <w:p>
-      <w:pPr>
-        <w:pStyle w:val="Normal"/>
-        <w:bidi w:val="0"/>
-        <w:jc w:val="left"/>
-        <w:rPr>
-          <w:rFonts w:ascii="SVN-Comic Sans MS" w:hAnsi="SVN-Comic Sans MS"/>
-          <w:b w:val="false"/>
-          <w:b w:val="false"/>
-          <w:bCs w:val="false"/>
-          <w:i w:val="false"/>
-          <w:i w:val="false"/>
-          <w:iCs w:val="false"/>
-          <w:sz w:val="28"/>
-          <w:szCs w:val="28"/>
-        </w:rPr>
-      </w:pPr>
-      <w:r>
-        <w:rPr>
-          <w:rFonts w:ascii="SVN-Comic Sans MS" w:hAnsi="SVN-Comic Sans MS"/>
-          <w:b w:val="false"/>
-          <w:bCs w:val="false"/>
-          <w:i w:val="false"/>
-          <w:iCs w:val="false"/>
-          <w:sz w:val="28"/>
-          <w:szCs w:val="28"/>
-        </w:rPr>
-        <w:t>Marisa: Ugh...Tên này xem chừng khó nhằn đây…</w:t>
-      </w:r>
-    </w:p>
-    <w:p>
-      <w:pPr>
-        <w:pStyle w:val="Normal"/>
-        <w:bidi w:val="0"/>
-        <w:jc w:val="left"/>
-        <w:rPr>
-          <w:rFonts w:ascii="SVN-Comic Sans MS" w:hAnsi="SVN-Comic Sans MS"/>
-          <w:b w:val="false"/>
-          <w:b w:val="false"/>
-          <w:bCs w:val="false"/>
-          <w:i w:val="false"/>
-          <w:i w:val="false"/>
-          <w:iCs w:val="false"/>
-          <w:sz w:val="28"/>
-          <w:szCs w:val="28"/>
-        </w:rPr>
-      </w:pPr>
-      <w:r>
-        <w:rPr>
-          <w:rFonts w:ascii="SVN-Comic Sans MS" w:hAnsi="SVN-Comic Sans MS"/>
-          <w:b w:val="false"/>
-          <w:bCs w:val="false"/>
-          <w:i w:val="false"/>
-          <w:iCs w:val="false"/>
-          <w:sz w:val="28"/>
-          <w:szCs w:val="28"/>
-        </w:rPr>
-        <w:t>Reimu: Marisa! Tớ đến giúp cậu đây!</w:t>
-      </w:r>
-    </w:p>
-    <w:p>
-      <w:pPr>
-        <w:pStyle w:val="Normal"/>
-        <w:bidi w:val="0"/>
-        <w:jc w:val="left"/>
-        <w:rPr>
-          <w:rFonts w:ascii="SVN-Comic Sans MS" w:hAnsi="SVN-Comic Sans MS"/>
-          <w:b w:val="false"/>
-          <w:b w:val="false"/>
-          <w:bCs w:val="false"/>
-          <w:i w:val="false"/>
-          <w:i w:val="false"/>
-          <w:iCs w:val="false"/>
-          <w:sz w:val="28"/>
-          <w:szCs w:val="28"/>
-        </w:rPr>
-      </w:pPr>
-      <w:r>
-        <w:rPr>
-          <w:rFonts w:ascii="SVN-Comic Sans MS" w:hAnsi="SVN-Comic Sans MS"/>
-          <w:b w:val="false"/>
-          <w:bCs w:val="false"/>
-          <w:i w:val="false"/>
-          <w:iCs w:val="false"/>
-          <w:sz w:val="28"/>
-          <w:szCs w:val="28"/>
-        </w:rPr>
-        <w:t xml:space="preserve">Marisa: Huh?! </w:t>
-      </w:r>
-    </w:p>
-    <w:p>
-      <w:pPr>
-        <w:pStyle w:val="Normal"/>
-        <w:bidi w:val="0"/>
-        <w:jc w:val="left"/>
-        <w:rPr>
-          <w:rFonts w:ascii="SVN-Comic Sans MS" w:hAnsi="SVN-Comic Sans MS"/>
-          <w:b w:val="false"/>
-          <w:b w:val="false"/>
-          <w:bCs w:val="false"/>
-          <w:i w:val="false"/>
-          <w:i w:val="false"/>
-          <w:iCs w:val="false"/>
-          <w:sz w:val="28"/>
-          <w:szCs w:val="28"/>
-        </w:rPr>
-      </w:pPr>
-      <w:r>
-        <w:rPr>
-          <w:rFonts w:ascii="SVN-Comic Sans MS" w:hAnsi="SVN-Comic Sans MS"/>
-          <w:b w:val="false"/>
-          <w:bCs w:val="false"/>
-          <w:i w:val="false"/>
-          <w:iCs w:val="false"/>
-          <w:sz w:val="28"/>
-          <w:szCs w:val="28"/>
-        </w:rPr>
-        <w:t>Reimu: Cậu ổn chứ Marisa?</w:t>
-      </w:r>
-    </w:p>
-    <w:p>
-      <w:pPr>
-        <w:pStyle w:val="Normal"/>
-        <w:bidi w:val="0"/>
-        <w:jc w:val="left"/>
-        <w:rPr>
-          <w:rFonts w:ascii="SVN-Comic Sans MS" w:hAnsi="SVN-Comic Sans MS"/>
-          <w:b w:val="false"/>
-          <w:b w:val="false"/>
-          <w:bCs w:val="false"/>
-          <w:i w:val="false"/>
-          <w:i w:val="false"/>
-          <w:iCs w:val="false"/>
-          <w:sz w:val="28"/>
-          <w:szCs w:val="28"/>
-        </w:rPr>
-      </w:pPr>
-      <w:r>
-        <w:rPr>
-          <w:rFonts w:ascii="SVN-Comic Sans MS" w:hAnsi="SVN-Comic Sans MS"/>
-          <w:b w:val="false"/>
-          <w:bCs w:val="false"/>
-          <w:i w:val="false"/>
-          <w:iCs w:val="false"/>
-          <w:sz w:val="28"/>
-          <w:szCs w:val="28"/>
-        </w:rPr>
-        <w:t>Marisa: Ah...Reimu, mình vẫn tạm ổn...Xin lỗi nhưng đành nhờ vào cậu vậy.</w:t>
+        <w:t xml:space="preserve">Reimu cảm nhận được 1 luồng ma lực kinh khủng đang trào ra từ trên đỉnh núi. </w:t>
+      </w:r>
+      <w:r>
+        <w:rPr>
+          <w:rFonts w:ascii="SVN-Comic Sans MS" w:hAnsi="SVN-Comic Sans MS"/>
+          <w:b w:val="false"/>
+          <w:bCs w:val="false"/>
+          <w:i w:val="false"/>
+          <w:iCs w:val="false"/>
+          <w:sz w:val="28"/>
+          <w:szCs w:val="28"/>
+        </w:rPr>
+        <w:t>Marisa đang giao chiến kịch liệt với một yõkai giống oni và ngoại hình giống Reimu.</w:t>
+      </w:r>
+    </w:p>
+    <w:p>
+      <w:pPr>
+        <w:pStyle w:val="Normal"/>
+        <w:bidi w:val="0"/>
+        <w:jc w:val="left"/>
+        <w:rPr>
+          <w:rFonts w:ascii="SVN-Comic Sans MS" w:hAnsi="SVN-Comic Sans MS"/>
+          <w:b w:val="false"/>
+          <w:b w:val="false"/>
+          <w:bCs w:val="false"/>
+          <w:i w:val="false"/>
+          <w:i w:val="false"/>
+          <w:iCs w:val="false"/>
+          <w:sz w:val="28"/>
+          <w:szCs w:val="28"/>
+        </w:rPr>
+      </w:pPr>
+      <w:r>
+        <w:rPr>
+          <w:rFonts w:ascii="SVN-Comic Sans MS" w:hAnsi="SVN-Comic Sans MS"/>
+          <w:b w:val="false"/>
+          <w:bCs w:val="false"/>
+          <w:i w:val="false"/>
+          <w:iCs w:val="false"/>
+          <w:sz w:val="28"/>
+          <w:szCs w:val="28"/>
+        </w:rPr>
+        <w:t xml:space="preserve">Marisa: </w:t>
+      </w:r>
+      <w:r>
+        <w:rPr>
+          <w:rFonts w:ascii="SVN-Comic Sans MS" w:hAnsi="SVN-Comic Sans MS"/>
+          <w:b w:val="false"/>
+          <w:bCs w:val="false"/>
+          <w:i/>
+          <w:iCs/>
+          <w:sz w:val="28"/>
+          <w:szCs w:val="28"/>
+        </w:rPr>
+        <w:t xml:space="preserve">Xem ra phải dùng spellcard cuối cùng thôi! </w:t>
+      </w:r>
+      <w:r>
+        <w:rPr>
+          <w:rFonts w:ascii="SVN-Comic Sans MS" w:hAnsi="SVN-Comic Sans MS"/>
+          <w:b/>
+          <w:bCs/>
+          <w:i w:val="false"/>
+          <w:iCs w:val="false"/>
+          <w:sz w:val="28"/>
+          <w:szCs w:val="28"/>
+        </w:rPr>
+        <w:t xml:space="preserve"> Love Sign ~ Master Spark !</w:t>
+      </w:r>
+    </w:p>
+    <w:p>
+      <w:pPr>
+        <w:pStyle w:val="Normal"/>
+        <w:bidi w:val="0"/>
+        <w:jc w:val="left"/>
+        <w:rPr>
+          <w:rFonts w:ascii="SVN-Comic Sans MS" w:hAnsi="SVN-Comic Sans MS"/>
+          <w:b w:val="false"/>
+          <w:b w:val="false"/>
+          <w:bCs w:val="false"/>
+          <w:i w:val="false"/>
+          <w:i w:val="false"/>
+          <w:iCs w:val="false"/>
+          <w:sz w:val="28"/>
+          <w:szCs w:val="28"/>
+        </w:rPr>
+      </w:pPr>
+      <w:r>
+        <w:rPr>
+          <w:rFonts w:ascii="SVN-Comic Sans MS" w:hAnsi="SVN-Comic Sans MS"/>
+          <w:b w:val="false"/>
+          <w:bCs w:val="false"/>
+          <w:i/>
+          <w:iCs/>
+          <w:sz w:val="28"/>
+          <w:szCs w:val="28"/>
+        </w:rPr>
+        <w:tab/>
+        <w:t>Ngay trước khi Mini-Hakkero kịp bắn, Oni-Reimu dịch chuyển tức thời tới trước và phá hủy báu vật ma thuật của Marisa.</w:t>
       </w:r>
     </w:p>
     <w:p>
@@ -2875,46 +2947,221 @@
         <w:bidi w:val="0"/>
         <w:jc w:val="left"/>
         <w:rPr>
-          <w:b w:val="false"/>
-          <w:b w:val="false"/>
-          <w:bCs w:val="false"/>
-        </w:rPr>
-      </w:pPr>
-      <w:r>
-        <w:rPr>
-          <w:rFonts w:ascii="SVN-Comic Sans MS" w:hAnsi="SVN-Comic Sans MS"/>
-          <w:b w:val="false"/>
-          <w:bCs w:val="false"/>
-          <w:i w:val="false"/>
-          <w:iCs w:val="false"/>
-          <w:sz w:val="28"/>
-          <w:szCs w:val="28"/>
-        </w:rPr>
-        <w:t>Reimu: Ngươi mau đưa bạn ta ra khỏi đây, ta sẽ xử lý tên này.</w:t>
-      </w:r>
-    </w:p>
-    <w:p>
-      <w:pPr>
-        <w:pStyle w:val="Normal"/>
-        <w:bidi w:val="0"/>
-        <w:jc w:val="left"/>
-        <w:rPr>
-          <w:b w:val="false"/>
-          <w:b w:val="false"/>
-          <w:bCs w:val="false"/>
-        </w:rPr>
-      </w:pPr>
-      <w:r>
-        <w:rPr>
-          <w:rFonts w:ascii="SVN-Comic Sans MS" w:hAnsi="SVN-Comic Sans MS"/>
-          <w:b w:val="false"/>
-          <w:bCs w:val="false"/>
-          <w:i w:val="false"/>
-          <w:iCs w:val="false"/>
-          <w:sz w:val="28"/>
-          <w:szCs w:val="28"/>
-        </w:rPr>
-        <w:t>Meimu: Ok, nhưng chị nhớ cẩn thận nhé.</w:t>
+          <w:i w:val="false"/>
+          <w:i w:val="false"/>
+          <w:iCs w:val="false"/>
+        </w:rPr>
+      </w:pPr>
+      <w:r>
+        <w:rPr>
+          <w:rFonts w:ascii="SVN-Comic Sans MS" w:hAnsi="SVN-Comic Sans MS"/>
+          <w:b w:val="false"/>
+          <w:bCs w:val="false"/>
+          <w:i/>
+          <w:iCs/>
+          <w:sz w:val="28"/>
+          <w:szCs w:val="28"/>
+        </w:rPr>
+        <w:tab/>
+        <w:t>Và cũng trong khoảng khắc ấy, Meimu kịp dịch chuyển tức thời đến và đưa Marisa ra khỏi phạm vi phát nổ.</w:t>
+      </w:r>
+    </w:p>
+    <w:p>
+      <w:pPr>
+        <w:pStyle w:val="Normal"/>
+        <w:bidi w:val="0"/>
+        <w:jc w:val="left"/>
+        <w:rPr>
+          <w:i w:val="false"/>
+          <w:i w:val="false"/>
+          <w:iCs w:val="false"/>
+        </w:rPr>
+      </w:pPr>
+      <w:r>
+        <w:rPr>
+          <w:rFonts w:ascii="SVN-Comic Sans MS" w:hAnsi="SVN-Comic Sans MS"/>
+          <w:b w:val="false"/>
+          <w:bCs w:val="false"/>
+          <w:i w:val="false"/>
+          <w:iCs w:val="false"/>
+          <w:sz w:val="28"/>
+          <w:szCs w:val="28"/>
+        </w:rPr>
+        <w:t>Reimu: Marisa!</w:t>
+      </w:r>
+    </w:p>
+    <w:p>
+      <w:pPr>
+        <w:pStyle w:val="Normal"/>
+        <w:bidi w:val="0"/>
+        <w:jc w:val="left"/>
+        <w:rPr>
+          <w:i w:val="false"/>
+          <w:i w:val="false"/>
+          <w:iCs w:val="false"/>
+        </w:rPr>
+      </w:pPr>
+      <w:r>
+        <w:rPr>
+          <w:rFonts w:ascii="SVN-Comic Sans MS" w:hAnsi="SVN-Comic Sans MS"/>
+          <w:b w:val="false"/>
+          <w:bCs w:val="false"/>
+          <w:i w:val="false"/>
+          <w:iCs w:val="false"/>
+          <w:sz w:val="28"/>
+          <w:szCs w:val="28"/>
+        </w:rPr>
+        <w:t xml:space="preserve">Marisa: </w:t>
+      </w:r>
+      <w:r>
+        <w:rPr>
+          <w:rFonts w:ascii="SVN-Comic Sans MS" w:hAnsi="SVN-Comic Sans MS"/>
+          <w:b w:val="false"/>
+          <w:bCs w:val="false"/>
+          <w:i/>
+          <w:iCs/>
+          <w:sz w:val="28"/>
+          <w:szCs w:val="28"/>
+        </w:rPr>
+        <w:t>Huh?! Có tới 3 Reimu? Chuyện gì thế này?!</w:t>
+      </w:r>
+    </w:p>
+    <w:p>
+      <w:pPr>
+        <w:pStyle w:val="Normal"/>
+        <w:bidi w:val="0"/>
+        <w:jc w:val="left"/>
+        <w:rPr>
+          <w:i w:val="false"/>
+          <w:i w:val="false"/>
+          <w:iCs w:val="false"/>
+        </w:rPr>
+      </w:pPr>
+      <w:r>
+        <w:rPr>
+          <w:rFonts w:ascii="SVN-Comic Sans MS" w:hAnsi="SVN-Comic Sans MS"/>
+          <w:b w:val="false"/>
+          <w:bCs w:val="false"/>
+          <w:i w:val="false"/>
+          <w:iCs w:val="false"/>
+          <w:sz w:val="28"/>
+          <w:szCs w:val="28"/>
+        </w:rPr>
+        <w:t>Reimu: May là cậu vẫn ổn, chúng ta sẽ nói chuyện sau. Meimu, chúng ta xử lý tên này trước!</w:t>
+      </w:r>
+    </w:p>
+    <w:p>
+      <w:pPr>
+        <w:pStyle w:val="Normal"/>
+        <w:bidi w:val="0"/>
+        <w:jc w:val="left"/>
+        <w:rPr>
+          <w:i w:val="false"/>
+          <w:i w:val="false"/>
+          <w:iCs w:val="false"/>
+        </w:rPr>
+      </w:pPr>
+      <w:r>
+        <w:rPr>
+          <w:rFonts w:ascii="SVN-Comic Sans MS" w:hAnsi="SVN-Comic Sans MS"/>
+          <w:b w:val="false"/>
+          <w:bCs w:val="false"/>
+          <w:i w:val="false"/>
+          <w:iCs w:val="false"/>
+          <w:sz w:val="28"/>
+          <w:szCs w:val="28"/>
+        </w:rPr>
+        <w:t>Marisa: ...Tớ không hiểu chuyện gì đang xảy ra nhưng mà… Đừng đẩy tớ ra rìa chứ?</w:t>
+      </w:r>
+    </w:p>
+    <w:p>
+      <w:pPr>
+        <w:pStyle w:val="Normal"/>
+        <w:bidi w:val="0"/>
+        <w:jc w:val="left"/>
+        <w:rPr>
+          <w:i w:val="false"/>
+          <w:i w:val="false"/>
+          <w:iCs w:val="false"/>
+        </w:rPr>
+      </w:pPr>
+      <w:r>
+        <w:rPr>
+          <w:rFonts w:ascii="SVN-Comic Sans MS" w:hAnsi="SVN-Comic Sans MS"/>
+          <w:b w:val="false"/>
+          <w:bCs w:val="false"/>
+          <w:i w:val="false"/>
+          <w:iCs w:val="false"/>
+          <w:sz w:val="28"/>
+          <w:szCs w:val="28"/>
+        </w:rPr>
+        <w:t>Meimu: Marisa, tên oni đó phá hủy Hakkero của chị rồi. Chị không có cửa đánh lại cô ta đâu.</w:t>
+      </w:r>
+    </w:p>
+    <w:p>
+      <w:pPr>
+        <w:pStyle w:val="Normal"/>
+        <w:bidi w:val="0"/>
+        <w:jc w:val="left"/>
+        <w:rPr>
+          <w:i w:val="false"/>
+          <w:i w:val="false"/>
+          <w:iCs w:val="false"/>
+        </w:rPr>
+      </w:pPr>
+      <w:r>
+        <w:rPr>
+          <w:rFonts w:ascii="SVN-Comic Sans MS" w:hAnsi="SVN-Comic Sans MS"/>
+          <w:b w:val="false"/>
+          <w:bCs w:val="false"/>
+          <w:i w:val="false"/>
+          <w:iCs w:val="false"/>
+          <w:sz w:val="28"/>
+          <w:szCs w:val="28"/>
+        </w:rPr>
+        <w:t>Marisa: Ze…vậy thôi mình lui ra ngoài vậy…</w:t>
+      </w:r>
+    </w:p>
+    <w:p>
+      <w:pPr>
+        <w:pStyle w:val="Normal"/>
+        <w:bidi w:val="0"/>
+        <w:jc w:val="left"/>
+        <w:rPr>
+          <w:rFonts w:ascii="SVN-Comic Sans MS" w:hAnsi="SVN-Comic Sans MS"/>
+          <w:b w:val="false"/>
+          <w:b w:val="false"/>
+          <w:bCs w:val="false"/>
+          <w:sz w:val="28"/>
+          <w:szCs w:val="28"/>
+        </w:rPr>
+      </w:pPr>
+      <w:r>
+        <w:rPr>
+          <w:i w:val="false"/>
+          <w:iCs w:val="false"/>
+        </w:rPr>
+      </w:r>
+    </w:p>
+    <w:p>
+      <w:pPr>
+        <w:pStyle w:val="Normal"/>
+        <w:bidi w:val="0"/>
+        <w:jc w:val="left"/>
+        <w:rPr>
+          <w:rFonts w:ascii="SVN-Comic Sans MS" w:hAnsi="SVN-Comic Sans MS"/>
+          <w:b w:val="false"/>
+          <w:b w:val="false"/>
+          <w:bCs w:val="false"/>
+          <w:sz w:val="28"/>
+          <w:szCs w:val="28"/>
+        </w:rPr>
+      </w:pPr>
+      <w:r>
+        <w:rPr>
+          <w:i w:val="false"/>
+          <w:iCs w:val="false"/>
+        </w:rPr>
       </w:r>
     </w:p>
     <w:p>
@@ -2968,306 +3215,170 @@
           <w:sz w:val="28"/>
           <w:szCs w:val="28"/>
         </w:rPr>
-        <w:t>Reimu: Cứ để đó, mình nhất định sẽ không để bất cứ kẻ nào dám phá vỡ cân bằng của Gensokyo!</w:t>
-      </w:r>
-    </w:p>
-    <w:p>
-      <w:pPr>
-        <w:pStyle w:val="Normal"/>
-        <w:bidi w:val="0"/>
-        <w:jc w:val="left"/>
-        <w:rPr>
-          <w:rFonts w:ascii="SVN-Comic Sans MS" w:hAnsi="SVN-Comic Sans MS"/>
-          <w:b w:val="false"/>
-          <w:b w:val="false"/>
-          <w:bCs w:val="false"/>
-          <w:i w:val="false"/>
-          <w:i w:val="false"/>
-          <w:iCs w:val="false"/>
-          <w:sz w:val="28"/>
-          <w:szCs w:val="28"/>
-        </w:rPr>
-      </w:pPr>
-      <w:r>
-        <w:rPr>
-          <w:rFonts w:ascii="SVN-Comic Sans MS" w:hAnsi="SVN-Comic Sans MS"/>
-          <w:b w:val="false"/>
-          <w:bCs w:val="false"/>
-          <w:i w:val="false"/>
-          <w:iCs w:val="false"/>
-          <w:sz w:val="28"/>
-          <w:szCs w:val="28"/>
-        </w:rPr>
-        <w:t>Oni-Reimu: Grrrr...Grahhhhh.</w:t>
-      </w:r>
-    </w:p>
-    <w:p>
-      <w:pPr>
-        <w:pStyle w:val="Normal"/>
-        <w:bidi w:val="0"/>
-        <w:jc w:val="left"/>
-        <w:rPr>
-          <w:rFonts w:ascii="SVN-Comic Sans MS" w:hAnsi="SVN-Comic Sans MS"/>
-          <w:b w:val="false"/>
-          <w:b w:val="false"/>
-          <w:bCs w:val="false"/>
-          <w:i w:val="false"/>
-          <w:i w:val="false"/>
-          <w:iCs w:val="false"/>
-          <w:sz w:val="28"/>
-          <w:szCs w:val="28"/>
-        </w:rPr>
-      </w:pPr>
-      <w:r>
-        <w:rPr>
-          <w:rFonts w:ascii="SVN-Comic Sans MS" w:hAnsi="SVN-Comic Sans MS"/>
-          <w:b w:val="false"/>
-          <w:bCs w:val="false"/>
-          <w:i w:val="false"/>
-          <w:iCs w:val="false"/>
-          <w:sz w:val="28"/>
-          <w:szCs w:val="28"/>
-        </w:rPr>
-      </w:r>
-    </w:p>
-    <w:p>
-      <w:pPr>
-        <w:pStyle w:val="Normal"/>
-        <w:bidi w:val="0"/>
-        <w:jc w:val="left"/>
-        <w:rPr>
-          <w:rFonts w:ascii="SVN-Comic Sans MS" w:hAnsi="SVN-Comic Sans MS"/>
-          <w:b w:val="false"/>
-          <w:b w:val="false"/>
-          <w:bCs w:val="false"/>
-          <w:i w:val="false"/>
-          <w:i w:val="false"/>
-          <w:iCs w:val="false"/>
-          <w:sz w:val="28"/>
-          <w:szCs w:val="28"/>
-        </w:rPr>
-      </w:pPr>
-      <w:r>
-        <w:rPr>
-          <w:rFonts w:ascii="SVN-Comic Sans MS" w:hAnsi="SVN-Comic Sans MS"/>
-          <w:b w:val="false"/>
-          <w:bCs w:val="false"/>
-          <w:i w:val="false"/>
-          <w:iCs w:val="false"/>
+        <w:t xml:space="preserve">Marisa: </w:t>
+      </w:r>
+      <w:r>
+        <w:rPr>
+          <w:rFonts w:ascii="SVN-Comic Sans MS" w:hAnsi="SVN-Comic Sans MS"/>
+          <w:b w:val="false"/>
+          <w:bCs w:val="false"/>
+          <w:i/>
+          <w:iCs/>
+          <w:sz w:val="28"/>
+          <w:szCs w:val="28"/>
+        </w:rPr>
+        <w:t>Chết! Cô ta nhanh quá!</w:t>
+      </w:r>
+    </w:p>
+    <w:p>
+      <w:pPr>
+        <w:pStyle w:val="Normal"/>
+        <w:bidi w:val="0"/>
+        <w:jc w:val="left"/>
+        <w:rPr>
+          <w:rFonts w:ascii="SVN-Comic Sans MS" w:hAnsi="SVN-Comic Sans MS"/>
+          <w:b w:val="false"/>
+          <w:b w:val="false"/>
+          <w:bCs w:val="false"/>
+          <w:i w:val="false"/>
+          <w:i w:val="false"/>
+          <w:iCs w:val="false"/>
+          <w:sz w:val="28"/>
+          <w:szCs w:val="28"/>
+        </w:rPr>
+      </w:pPr>
+      <w:r>
+        <w:rPr>
+          <w:rFonts w:ascii="SVN-Comic Sans MS" w:hAnsi="SVN-Comic Sans MS"/>
+          <w:b w:val="false"/>
+          <w:bCs w:val="false"/>
+          <w:i/>
+          <w:iCs/>
           <w:sz w:val="28"/>
           <w:szCs w:val="28"/>
         </w:rPr>
         <w:tab/>
-      </w:r>
-      <w:r>
-        <w:rPr>
-          <w:rFonts w:ascii="SVN-Comic Sans MS" w:hAnsi="SVN-Comic Sans MS"/>
-          <w:b/>
-          <w:bCs/>
-          <w:i w:val="false"/>
-          <w:iCs w:val="false"/>
-          <w:sz w:val="28"/>
-          <w:szCs w:val="28"/>
-        </w:rPr>
-        <w:t>Boss fight Oni-Reimu</w:t>
-      </w:r>
-    </w:p>
-    <w:p>
-      <w:pPr>
-        <w:pStyle w:val="Normal"/>
-        <w:bidi w:val="0"/>
-        <w:jc w:val="left"/>
-        <w:rPr>
-          <w:rFonts w:ascii="SVN-Comic Sans MS" w:hAnsi="SVN-Comic Sans MS"/>
-          <w:b w:val="false"/>
-          <w:b w:val="false"/>
-          <w:bCs w:val="false"/>
-          <w:i w:val="false"/>
-          <w:i w:val="false"/>
-          <w:iCs w:val="false"/>
-          <w:sz w:val="28"/>
-          <w:szCs w:val="28"/>
-        </w:rPr>
-      </w:pPr>
-      <w:r>
-        <w:rPr>
-          <w:rFonts w:ascii="SVN-Comic Sans MS" w:hAnsi="SVN-Comic Sans MS"/>
-          <w:b w:val="false"/>
-          <w:bCs w:val="false"/>
-          <w:i w:val="false"/>
-          <w:iCs w:val="false"/>
-          <w:sz w:val="28"/>
-          <w:szCs w:val="28"/>
-        </w:rPr>
-      </w:r>
-    </w:p>
-    <w:p>
-      <w:pPr>
-        <w:pStyle w:val="Normal"/>
-        <w:bidi w:val="0"/>
-        <w:jc w:val="left"/>
-        <w:rPr>
-          <w:b/>
-          <w:b/>
-          <w:bCs/>
-        </w:rPr>
-      </w:pPr>
-      <w:r>
-        <w:rPr>
-          <w:rFonts w:ascii="SVN-Comic Sans MS" w:hAnsi="SVN-Comic Sans MS"/>
-          <w:b/>
-          <w:bCs/>
-          <w:i w:val="false"/>
-          <w:iCs w:val="false"/>
-          <w:sz w:val="28"/>
-          <w:szCs w:val="28"/>
-        </w:rPr>
-        <w:tab/>
-        <w:t>Nếu thắng và đem theo Meimu:</w:t>
-      </w:r>
-    </w:p>
-    <w:p>
-      <w:pPr>
-        <w:pStyle w:val="Normal"/>
-        <w:bidi w:val="0"/>
-        <w:jc w:val="left"/>
-        <w:rPr>
-          <w:b/>
-          <w:b/>
-          <w:bCs/>
-        </w:rPr>
-      </w:pPr>
-      <w:r>
-        <w:rPr>
-          <w:rFonts w:ascii="SVN-Comic Sans MS" w:hAnsi="SVN-Comic Sans MS"/>
-          <w:b w:val="false"/>
-          <w:bCs w:val="false"/>
-          <w:i w:val="false"/>
-          <w:iCs w:val="false"/>
-          <w:sz w:val="28"/>
-          <w:szCs w:val="28"/>
-        </w:rPr>
-        <w:t>Reimu: ...Chuyện gì thế này...nhưng khắp Gensokyo ngoài mình ra không có bất cứ ai có thể làm như vậy được…</w:t>
-      </w:r>
-    </w:p>
-    <w:p>
-      <w:pPr>
-        <w:pStyle w:val="Normal"/>
-        <w:bidi w:val="0"/>
-        <w:jc w:val="left"/>
-        <w:rPr>
-          <w:b/>
-          <w:b/>
-          <w:bCs/>
-        </w:rPr>
-      </w:pPr>
-      <w:r>
-        <w:rPr>
-          <w:rFonts w:ascii="SVN-Comic Sans MS" w:hAnsi="SVN-Comic Sans MS"/>
-          <w:b w:val="false"/>
-          <w:bCs w:val="false"/>
-          <w:i w:val="false"/>
-          <w:iCs w:val="false"/>
-          <w:sz w:val="28"/>
-          <w:szCs w:val="28"/>
-        </w:rPr>
-        <w:t>Meimu: Bộ ngươi không nhận ra sao?</w:t>
-      </w:r>
-    </w:p>
-    <w:p>
-      <w:pPr>
-        <w:pStyle w:val="Normal"/>
-        <w:bidi w:val="0"/>
-        <w:jc w:val="left"/>
-        <w:rPr>
-          <w:b/>
-          <w:b/>
-          <w:bCs/>
-        </w:rPr>
-      </w:pPr>
-      <w:r>
-        <w:rPr>
-          <w:rFonts w:ascii="SVN-Comic Sans MS" w:hAnsi="SVN-Comic Sans MS"/>
-          <w:b w:val="false"/>
-          <w:bCs w:val="false"/>
-          <w:i w:val="false"/>
-          <w:iCs w:val="false"/>
-          <w:sz w:val="28"/>
-          <w:szCs w:val="28"/>
-        </w:rPr>
-        <w:t>Reimu: ?!</w:t>
-      </w:r>
-    </w:p>
-    <w:p>
-      <w:pPr>
-        <w:pStyle w:val="Normal"/>
-        <w:bidi w:val="0"/>
-        <w:jc w:val="left"/>
-        <w:rPr>
-          <w:b/>
-          <w:b/>
-          <w:bCs/>
-        </w:rPr>
-      </w:pPr>
-      <w:r>
-        <w:rPr>
-          <w:rFonts w:ascii="SVN-Comic Sans MS" w:hAnsi="SVN-Comic Sans MS"/>
-          <w:b w:val="false"/>
-          <w:bCs w:val="false"/>
-          <w:i w:val="false"/>
-          <w:iCs w:val="false"/>
-          <w:sz w:val="28"/>
-          <w:szCs w:val="28"/>
-        </w:rPr>
-        <w:t>Meimu: Đúng vậy, yõkai mà ngươi vừa hạ...chính là ngươi.</w:t>
-      </w:r>
-    </w:p>
-    <w:p>
-      <w:pPr>
-        <w:pStyle w:val="Normal"/>
-        <w:bidi w:val="0"/>
-        <w:jc w:val="left"/>
-        <w:rPr>
-          <w:b/>
-          <w:b/>
-          <w:bCs/>
-        </w:rPr>
-      </w:pPr>
-      <w:r>
-        <w:rPr>
-          <w:rFonts w:ascii="SVN-Comic Sans MS" w:hAnsi="SVN-Comic Sans MS"/>
-          <w:b w:val="false"/>
-          <w:bCs w:val="false"/>
-          <w:i w:val="false"/>
-          <w:iCs w:val="false"/>
-          <w:sz w:val="28"/>
-          <w:szCs w:val="28"/>
-        </w:rPr>
-        <w:t>Reimu: Chết tiệt!</w:t>
-      </w:r>
-    </w:p>
-    <w:p>
-      <w:pPr>
-        <w:pStyle w:val="Normal"/>
-        <w:bidi w:val="0"/>
-        <w:jc w:val="left"/>
-        <w:rPr>
-          <w:b/>
-          <w:b/>
-          <w:bCs/>
-        </w:rPr>
-      </w:pPr>
-      <w:r>
-        <w:rPr>
-          <w:rFonts w:ascii="SVN-Comic Sans MS" w:hAnsi="SVN-Comic Sans MS"/>
-          <w:b w:val="false"/>
-          <w:bCs w:val="false"/>
-          <w:i w:val="false"/>
-          <w:iCs w:val="false"/>
-          <w:sz w:val="28"/>
-          <w:szCs w:val="28"/>
-        </w:rPr>
-        <w:t xml:space="preserve">Meimu: Oh đừng lo, ta đưa bạn của ngươi đến </w:t>
+        <w:t>Mọi thứ xảy ra quá nhanh trước khi Marisa kịp phản ứng và tri triển phép phòng ngự. Kết quả là bị thương nặng sau khi hứng một vụ nổ trực diện.</w:t>
+      </w:r>
+    </w:p>
+    <w:p>
+      <w:pPr>
+        <w:pStyle w:val="Normal"/>
+        <w:bidi w:val="0"/>
+        <w:jc w:val="left"/>
+        <w:rPr>
+          <w:i w:val="false"/>
+          <w:i w:val="false"/>
+          <w:iCs w:val="false"/>
+        </w:rPr>
+      </w:pPr>
+      <w:r>
+        <w:rPr>
+          <w:rFonts w:ascii="SVN-Comic Sans MS" w:hAnsi="SVN-Comic Sans MS"/>
+          <w:b w:val="false"/>
+          <w:bCs w:val="false"/>
+          <w:i w:val="false"/>
+          <w:iCs w:val="false"/>
+          <w:sz w:val="28"/>
+          <w:szCs w:val="28"/>
+        </w:rPr>
+        <w:t>Reimu: Marisa!</w:t>
+      </w:r>
+    </w:p>
+    <w:p>
+      <w:pPr>
+        <w:pStyle w:val="Normal"/>
+        <w:bidi w:val="0"/>
+        <w:jc w:val="left"/>
+        <w:rPr>
+          <w:i w:val="false"/>
+          <w:i w:val="false"/>
+          <w:iCs w:val="false"/>
+        </w:rPr>
+      </w:pPr>
+      <w:r>
+        <w:rPr>
+          <w:rFonts w:ascii="SVN-Comic Sans MS" w:hAnsi="SVN-Comic Sans MS"/>
+          <w:b w:val="false"/>
+          <w:bCs w:val="false"/>
+          <w:i w:val="false"/>
+          <w:iCs w:val="false"/>
+          <w:sz w:val="28"/>
+          <w:szCs w:val="28"/>
+        </w:rPr>
+        <w:t>Marisa: aaaa…..ze….</w:t>
+      </w:r>
+    </w:p>
+    <w:p>
+      <w:pPr>
+        <w:pStyle w:val="Normal"/>
+        <w:bidi w:val="0"/>
+        <w:jc w:val="left"/>
+        <w:rPr>
+          <w:i w:val="false"/>
+          <w:i w:val="false"/>
+          <w:iCs w:val="false"/>
+        </w:rPr>
+      </w:pPr>
+      <w:r>
+        <w:rPr>
+          <w:rFonts w:ascii="SVN-Comic Sans MS" w:hAnsi="SVN-Comic Sans MS"/>
+          <w:b w:val="false"/>
+          <w:bCs w:val="false"/>
+          <w:i w:val="false"/>
+          <w:iCs w:val="false"/>
+          <w:sz w:val="28"/>
+          <w:szCs w:val="28"/>
+        </w:rPr>
+        <w:t>Reimu: Marisa! Cậu vẫn ổn chứ?</w:t>
+      </w:r>
+    </w:p>
+    <w:p>
+      <w:pPr>
+        <w:pStyle w:val="Normal"/>
+        <w:bidi w:val="0"/>
+        <w:jc w:val="left"/>
+        <w:rPr>
+          <w:i w:val="false"/>
+          <w:i w:val="false"/>
+          <w:iCs w:val="false"/>
+        </w:rPr>
+      </w:pPr>
+      <w:r>
+        <w:rPr>
+          <w:rFonts w:ascii="SVN-Comic Sans MS" w:hAnsi="SVN-Comic Sans MS"/>
+          <w:b w:val="false"/>
+          <w:bCs w:val="false"/>
+          <w:i w:val="false"/>
+          <w:iCs w:val="false"/>
+          <w:sz w:val="28"/>
+          <w:szCs w:val="28"/>
+        </w:rPr>
+        <w:t>Marisa: Không sao...mình vẫn ổn...nhiêu đây chưa là gì...mình vẫn có thể đi được…</w:t>
+      </w:r>
+    </w:p>
+    <w:p>
+      <w:pPr>
+        <w:pStyle w:val="Normal"/>
+        <w:bidi w:val="0"/>
+        <w:jc w:val="left"/>
+        <w:rPr>
+          <w:i w:val="false"/>
+          <w:i w:val="false"/>
+          <w:iCs w:val="false"/>
+        </w:rPr>
+      </w:pPr>
+      <w:r>
+        <w:rPr>
+          <w:rFonts w:ascii="SVN-Comic Sans MS" w:hAnsi="SVN-Comic Sans MS"/>
+          <w:b w:val="false"/>
+          <w:bCs w:val="false"/>
+          <w:i w:val="false"/>
+          <w:iCs w:val="false"/>
+          <w:sz w:val="28"/>
+          <w:szCs w:val="28"/>
+        </w:rPr>
+        <w:t xml:space="preserve">Reimu: </w:t>
       </w:r>
       <w:r>
         <w:rPr>
@@ -3284,15 +3395,27 @@
           <w:szCs w:val="28"/>
           <w:lang w:val="en-US"/>
         </w:rPr>
-        <w:t xml:space="preserve">Eientei an toàn rồi. Chúng ta sẽ còn gặp lại, vu nữ đền </w:t>
-      </w:r>
-      <w:r>
-        <w:rPr>
-          <w:rFonts w:ascii="SVN-Comic Sans MS" w:hAnsi="SVN-Comic Sans MS"/>
-          <w:b w:val="false"/>
-          <w:bCs w:val="false"/>
-          <w:i/>
-          <w:iCs/>
+        <w:t>Vết thương đó trông không ổn chút nào, để mình đưa cậu đến Eientei!</w:t>
+      </w:r>
+    </w:p>
+    <w:p>
+      <w:pPr>
+        <w:pStyle w:val="Normal"/>
+        <w:bidi w:val="0"/>
+        <w:jc w:val="left"/>
+        <w:rPr>
+          <w:i w:val="false"/>
+          <w:i w:val="false"/>
+          <w:iCs w:val="false"/>
+        </w:rPr>
+      </w:pPr>
+      <w:r>
+        <w:rPr>
+          <w:rFonts w:ascii="SVN-Comic Sans MS" w:hAnsi="SVN-Comic Sans MS"/>
+          <w:b w:val="false"/>
+          <w:bCs w:val="false"/>
+          <w:i w:val="false"/>
+          <w:iCs w:val="false"/>
           <w:caps w:val="false"/>
           <w:smallCaps w:val="false"/>
           <w:color w:val="000000"/>
@@ -3301,7 +3424,7 @@
           <w:szCs w:val="28"/>
           <w:lang w:val="en-US"/>
         </w:rPr>
-        <w:t>Hakurei.</w:t>
+        <w:t>Marisa: Cảm ơn...nhưng mà tớ không nghĩ là cô ta sẽ để cho chúng ta đi đâu…</w:t>
       </w:r>
     </w:p>
     <w:p>
@@ -3330,15 +3453,27 @@
           <w:szCs w:val="28"/>
           <w:lang w:val="en-US"/>
         </w:rPr>
-        <w:t xml:space="preserve">Reimu: </w:t>
-      </w:r>
-      <w:r>
-        <w:rPr>
-          <w:rFonts w:ascii="SVN-Comic Sans MS" w:hAnsi="SVN-Comic Sans MS"/>
-          <w:b w:val="false"/>
-          <w:bCs w:val="false"/>
-          <w:i/>
-          <w:iCs/>
+        <w:t>Reimu: Cái gì?!</w:t>
+      </w:r>
+    </w:p>
+    <w:p>
+      <w:pPr>
+        <w:pStyle w:val="Normal"/>
+        <w:bidi w:val="0"/>
+        <w:jc w:val="left"/>
+        <w:rPr>
+          <w:i w:val="false"/>
+          <w:i w:val="false"/>
+          <w:iCs w:val="false"/>
+        </w:rPr>
+      </w:pPr>
+      <w:r>
+        <w:rPr>
+          <w:rFonts w:ascii="SVN-Comic Sans MS" w:hAnsi="SVN-Comic Sans MS"/>
+          <w:b w:val="false"/>
+          <w:bCs w:val="false"/>
+          <w:i w:val="false"/>
+          <w:iCs w:val="false"/>
           <w:caps w:val="false"/>
           <w:smallCaps w:val="false"/>
           <w:color w:val="000000"/>
@@ -3347,15 +3482,15 @@
           <w:szCs w:val="28"/>
           <w:lang w:val="en-US"/>
         </w:rPr>
-        <w:t>Mình nên qua xem Marisa thế nào thì hơn</w:t>
-      </w:r>
-      <w:r>
-        <w:rPr>
-          <w:rFonts w:ascii="SVN-Comic Sans MS" w:hAnsi="SVN-Comic Sans MS"/>
-          <w:b w:val="false"/>
-          <w:bCs w:val="false"/>
-          <w:i w:val="false"/>
-          <w:iCs w:val="false"/>
+        <w:tab/>
+      </w:r>
+      <w:r>
+        <w:rPr>
+          <w:rFonts w:ascii="SVN-Comic Sans MS" w:hAnsi="SVN-Comic Sans MS"/>
+          <w:b w:val="false"/>
+          <w:bCs w:val="false"/>
+          <w:i/>
+          <w:iCs/>
           <w:caps w:val="false"/>
           <w:smallCaps w:val="false"/>
           <w:color w:val="000000"/>
@@ -3364,147 +3499,20 @@
           <w:szCs w:val="28"/>
           <w:lang w:val="en-US"/>
         </w:rPr>
-        <w:t>.</w:t>
-      </w:r>
-    </w:p>
-    <w:p>
-      <w:pPr>
-        <w:pStyle w:val="Normal"/>
-        <w:bidi w:val="0"/>
-        <w:jc w:val="left"/>
-        <w:rPr>
-          <w:i w:val="false"/>
-          <w:i w:val="false"/>
-          <w:iCs w:val="false"/>
-        </w:rPr>
-      </w:pPr>
-      <w:r>
-        <w:rPr>
-          <w:i w:val="false"/>
-          <w:iCs w:val="false"/>
-        </w:rPr>
-      </w:r>
-    </w:p>
-    <w:p>
-      <w:pPr>
-        <w:pStyle w:val="Normal"/>
-        <w:bidi w:val="0"/>
-        <w:jc w:val="left"/>
-        <w:rPr>
-          <w:rFonts w:ascii="SVN-Comic Sans MS" w:hAnsi="SVN-Comic Sans MS"/>
-          <w:b w:val="false"/>
-          <w:b w:val="false"/>
-          <w:bCs w:val="false"/>
-          <w:i w:val="false"/>
-          <w:i w:val="false"/>
-          <w:iCs w:val="false"/>
-          <w:sz w:val="28"/>
-          <w:szCs w:val="28"/>
-        </w:rPr>
-      </w:pPr>
-      <w:r>
-        <w:rPr>
-          <w:rFonts w:ascii="SVN-Comic Sans MS" w:hAnsi="SVN-Comic Sans MS"/>
-          <w:b w:val="false"/>
-          <w:bCs w:val="false"/>
-          <w:i w:val="false"/>
-          <w:iCs w:val="false"/>
-          <w:sz w:val="28"/>
-          <w:szCs w:val="28"/>
-        </w:rPr>
-      </w:r>
-    </w:p>
-    <w:p>
-      <w:pPr>
-        <w:pStyle w:val="Normal"/>
-        <w:bidi w:val="0"/>
-        <w:jc w:val="left"/>
-        <w:rPr/>
-      </w:pPr>
-      <w:r>
-        <w:rPr>
-          <w:rFonts w:ascii="SVN-Comic Sans MS" w:hAnsi="SVN-Comic Sans MS"/>
-          <w:b w:val="false"/>
-          <w:bCs w:val="false"/>
-          <w:i w:val="false"/>
-          <w:iCs w:val="false"/>
-          <w:sz w:val="28"/>
-          <w:szCs w:val="28"/>
-        </w:rPr>
-        <w:tab/>
-      </w:r>
-      <w:r>
-        <w:rPr>
-          <w:rFonts w:ascii="SVN-Comic Sans MS" w:hAnsi="SVN-Comic Sans MS"/>
-          <w:b/>
-          <w:bCs/>
-          <w:i w:val="false"/>
-          <w:iCs w:val="false"/>
-          <w:sz w:val="28"/>
-          <w:szCs w:val="28"/>
-        </w:rPr>
-        <w:t>Nếu không:</w:t>
-      </w:r>
-    </w:p>
-    <w:p>
-      <w:pPr>
-        <w:pStyle w:val="Normal"/>
-        <w:bidi w:val="0"/>
-        <w:jc w:val="left"/>
-        <w:rPr>
-          <w:rFonts w:ascii="SVN-Comic Sans MS" w:hAnsi="SVN-Comic Sans MS"/>
-          <w:b w:val="false"/>
-          <w:b w:val="false"/>
-          <w:bCs w:val="false"/>
-          <w:i w:val="false"/>
-          <w:i w:val="false"/>
-          <w:iCs w:val="false"/>
-          <w:sz w:val="28"/>
-          <w:szCs w:val="28"/>
-        </w:rPr>
-      </w:pPr>
-      <w:r>
-        <w:rPr>
-          <w:rFonts w:ascii="SVN-Comic Sans MS" w:hAnsi="SVN-Comic Sans MS"/>
-          <w:b w:val="false"/>
-          <w:bCs w:val="false"/>
-          <w:i w:val="false"/>
-          <w:iCs w:val="false"/>
-          <w:sz w:val="28"/>
-          <w:szCs w:val="28"/>
-        </w:rPr>
-        <w:t>Marisa: ...Ow ow ow…</w:t>
-      </w:r>
-    </w:p>
-    <w:p>
-      <w:pPr>
-        <w:pStyle w:val="Normal"/>
-        <w:bidi w:val="0"/>
-        <w:jc w:val="left"/>
-        <w:rPr>
-          <w:rFonts w:ascii="SVN-Comic Sans MS" w:hAnsi="SVN-Comic Sans MS"/>
-          <w:b w:val="false"/>
-          <w:b w:val="false"/>
-          <w:bCs w:val="false"/>
-          <w:i w:val="false"/>
-          <w:i w:val="false"/>
-          <w:iCs w:val="false"/>
-          <w:sz w:val="28"/>
-          <w:szCs w:val="28"/>
-        </w:rPr>
-      </w:pPr>
-      <w:r>
-        <w:rPr>
-          <w:rFonts w:ascii="SVN-Comic Sans MS" w:hAnsi="SVN-Comic Sans MS"/>
-          <w:b w:val="false"/>
-          <w:bCs w:val="false"/>
-          <w:i w:val="false"/>
-          <w:iCs w:val="false"/>
-          <w:sz w:val="28"/>
-          <w:szCs w:val="28"/>
-        </w:rPr>
-        <w:t xml:space="preserve">Reimu: Marisa! Cậu vẫn ổn chứ? Cố chịu thêm chút nữa, mình sẽ đưa cậu đến </w:t>
-      </w:r>
+        <w:t>Lao vụt ra từ đám khói, Reimu còn chưa kịp xác nhận tình hình thì Oni-Reimu đã ở trước mặt.</w:t>
+      </w:r>
+    </w:p>
+    <w:p>
+      <w:pPr>
+        <w:pStyle w:val="Normal"/>
+        <w:bidi w:val="0"/>
+        <w:jc w:val="left"/>
+        <w:rPr>
+          <w:i w:val="false"/>
+          <w:i w:val="false"/>
+          <w:iCs w:val="false"/>
+        </w:rPr>
+      </w:pPr>
       <w:r>
         <w:rPr>
           <w:rFonts w:ascii="SVN-Comic Sans MS" w:hAnsi="SVN-Comic Sans MS"/>
@@ -3520,62 +3528,15 @@
           <w:szCs w:val="28"/>
           <w:lang w:val="en-US"/>
         </w:rPr>
-        <w:t>Eientei ngay!</w:t>
-      </w:r>
-    </w:p>
-    <w:p>
-      <w:pPr>
-        <w:pStyle w:val="Normal"/>
-        <w:bidi w:val="0"/>
-        <w:jc w:val="left"/>
-        <w:rPr>
-          <w:rFonts w:ascii="SVN-Comic Sans MS" w:hAnsi="SVN-Comic Sans MS"/>
-          <w:b w:val="false"/>
-          <w:b w:val="false"/>
-          <w:bCs w:val="false"/>
-          <w:i w:val="false"/>
-          <w:i w:val="false"/>
-          <w:iCs w:val="false"/>
-          <w:sz w:val="28"/>
-          <w:szCs w:val="28"/>
-        </w:rPr>
-      </w:pPr>
-      <w:r>
-        <w:rPr>
-          <w:rFonts w:ascii="SVN-Comic Sans MS" w:hAnsi="SVN-Comic Sans MS"/>
-          <w:b w:val="false"/>
-          <w:bCs w:val="false"/>
-          <w:i w:val="false"/>
-          <w:iCs w:val="false"/>
-          <w:sz w:val="28"/>
-          <w:szCs w:val="28"/>
-        </w:rPr>
-      </w:r>
-    </w:p>
-    <w:p>
-      <w:pPr>
-        <w:pStyle w:val="Normal"/>
-        <w:bidi w:val="0"/>
-        <w:jc w:val="left"/>
-        <w:rPr>
-          <w:rFonts w:ascii="SVN-Comic Sans MS" w:hAnsi="SVN-Comic Sans MS"/>
-          <w:b/>
-          <w:b/>
-          <w:bCs/>
-          <w:i w:val="false"/>
-          <w:i w:val="false"/>
-          <w:iCs w:val="false"/>
-          <w:sz w:val="28"/>
-          <w:szCs w:val="28"/>
-        </w:rPr>
-      </w:pPr>
-      <w:r>
-        <w:rPr>
-          <w:rFonts w:ascii="SVN-Comic Sans MS" w:hAnsi="SVN-Comic Sans MS"/>
-          <w:b/>
-          <w:bCs/>
-          <w:i w:val="false"/>
-          <w:iCs w:val="false"/>
+        <w:t xml:space="preserve">Reimu: </w:t>
+      </w:r>
+      <w:r>
+        <w:rPr>
+          <w:rFonts w:ascii="SVN-Comic Sans MS" w:hAnsi="SVN-Comic Sans MS"/>
+          <w:b w:val="false"/>
+          <w:bCs w:val="false"/>
+          <w:i/>
+          <w:iCs/>
           <w:caps w:val="false"/>
           <w:smallCaps w:val="false"/>
           <w:color w:val="000000"/>
@@ -3584,24 +3545,354 @@
           <w:szCs w:val="28"/>
           <w:lang w:val="en-US"/>
         </w:rPr>
+        <w:t>Chết tiệt, lại 1 yõkai nữa có ngoại hình giống mình, chuyện gì đang xảy ra vậy. Quan trọng hơn, nếu mình kéo dài thời gian thì tình trạng của Marisa sẽ tệ thêm.</w:t>
+      </w:r>
+    </w:p>
+    <w:p>
+      <w:pPr>
+        <w:pStyle w:val="Normal"/>
+        <w:bidi w:val="0"/>
+        <w:jc w:val="left"/>
+        <w:rPr>
+          <w:rFonts w:ascii="SVN-Comic Sans MS" w:hAnsi="SVN-Comic Sans MS"/>
+          <w:b w:val="false"/>
+          <w:b w:val="false"/>
+          <w:bCs w:val="false"/>
+          <w:i w:val="false"/>
+          <w:i w:val="false"/>
+          <w:iCs w:val="false"/>
+          <w:sz w:val="28"/>
+          <w:szCs w:val="28"/>
+        </w:rPr>
+      </w:pPr>
+      <w:r>
+        <w:rPr>
+          <w:rFonts w:ascii="SVN-Comic Sans MS" w:hAnsi="SVN-Comic Sans MS"/>
+          <w:b w:val="false"/>
+          <w:bCs w:val="false"/>
+          <w:i w:val="false"/>
+          <w:iCs w:val="false"/>
+          <w:sz w:val="28"/>
+          <w:szCs w:val="28"/>
+        </w:rPr>
+      </w:r>
+    </w:p>
+    <w:p>
+      <w:pPr>
+        <w:pStyle w:val="Normal"/>
+        <w:bidi w:val="0"/>
+        <w:jc w:val="left"/>
+        <w:rPr>
+          <w:rFonts w:ascii="SVN-Comic Sans MS" w:hAnsi="SVN-Comic Sans MS"/>
+          <w:b w:val="false"/>
+          <w:b w:val="false"/>
+          <w:bCs w:val="false"/>
+          <w:i w:val="false"/>
+          <w:i w:val="false"/>
+          <w:iCs w:val="false"/>
+          <w:sz w:val="28"/>
+          <w:szCs w:val="28"/>
+        </w:rPr>
+      </w:pPr>
+      <w:r>
+        <w:rPr>
+          <w:rFonts w:ascii="SVN-Comic Sans MS" w:hAnsi="SVN-Comic Sans MS"/>
+          <w:b w:val="false"/>
+          <w:bCs w:val="false"/>
+          <w:i w:val="false"/>
+          <w:iCs w:val="false"/>
+          <w:sz w:val="28"/>
+          <w:szCs w:val="28"/>
+        </w:rPr>
         <w:tab/>
       </w:r>
       <w:r>
         <w:rPr>
           <w:rFonts w:ascii="SVN-Comic Sans MS" w:hAnsi="SVN-Comic Sans MS"/>
-          <w:b w:val="false"/>
-          <w:bCs w:val="false"/>
-          <w:i w:val="false"/>
-          <w:iCs w:val="false"/>
-          <w:caps w:val="false"/>
-          <w:smallCaps w:val="false"/>
-          <w:color w:val="000000"/>
-          <w:spacing w:val="0"/>
-          <w:sz w:val="28"/>
-          <w:szCs w:val="28"/>
-          <w:lang w:val="en-US"/>
-        </w:rPr>
-        <w:t>Marisa sau lần đó không còn có thể sử dụng ma thuật nữa. Reimu cũng vì thế mà dằn vặt bản thân, trở lên siêng năng luyện tập để có thể bảo vệ Gensokyo và mọi người.</w:t>
+          <w:b/>
+          <w:bCs/>
+          <w:i w:val="false"/>
+          <w:iCs w:val="false"/>
+          <w:sz w:val="28"/>
+          <w:szCs w:val="28"/>
+        </w:rPr>
+        <w:t>Boss fight Oni-Reimu</w:t>
+      </w:r>
+    </w:p>
+    <w:p>
+      <w:pPr>
+        <w:pStyle w:val="Normal"/>
+        <w:bidi w:val="0"/>
+        <w:jc w:val="left"/>
+        <w:rPr>
+          <w:rFonts w:ascii="SVN-Comic Sans MS" w:hAnsi="SVN-Comic Sans MS"/>
+          <w:b w:val="false"/>
+          <w:b w:val="false"/>
+          <w:bCs w:val="false"/>
+          <w:i w:val="false"/>
+          <w:i w:val="false"/>
+          <w:iCs w:val="false"/>
+          <w:sz w:val="28"/>
+          <w:szCs w:val="28"/>
+        </w:rPr>
+      </w:pPr>
+      <w:r>
+        <w:rPr>
+          <w:rFonts w:ascii="SVN-Comic Sans MS" w:hAnsi="SVN-Comic Sans MS"/>
+          <w:b w:val="false"/>
+          <w:bCs w:val="false"/>
+          <w:i w:val="false"/>
+          <w:iCs w:val="false"/>
+          <w:sz w:val="28"/>
+          <w:szCs w:val="28"/>
+        </w:rPr>
+      </w:r>
+    </w:p>
+    <w:p>
+      <w:pPr>
+        <w:pStyle w:val="Normal"/>
+        <w:bidi w:val="0"/>
+        <w:jc w:val="left"/>
+        <w:rPr>
+          <w:b/>
+          <w:b/>
+          <w:bCs/>
+        </w:rPr>
+      </w:pPr>
+      <w:r>
+        <w:rPr>
+          <w:rFonts w:ascii="SVN-Comic Sans MS" w:hAnsi="SVN-Comic Sans MS"/>
+          <w:b/>
+          <w:bCs/>
+          <w:i w:val="false"/>
+          <w:iCs w:val="false"/>
+          <w:sz w:val="28"/>
+          <w:szCs w:val="28"/>
+        </w:rPr>
+        <w:tab/>
+        <w:t>Nếu thắng và đem theo Meimu:</w:t>
+      </w:r>
+    </w:p>
+    <w:p>
+      <w:pPr>
+        <w:pStyle w:val="Normal"/>
+        <w:bidi w:val="0"/>
+        <w:jc w:val="left"/>
+        <w:rPr>
+          <w:b/>
+          <w:b/>
+          <w:bCs/>
+        </w:rPr>
+      </w:pPr>
+      <w:r>
+        <w:rPr>
+          <w:rFonts w:ascii="SVN-Comic Sans MS" w:hAnsi="SVN-Comic Sans MS"/>
+          <w:b w:val="false"/>
+          <w:bCs w:val="false"/>
+          <w:i w:val="false"/>
+          <w:iCs w:val="false"/>
+          <w:sz w:val="28"/>
+          <w:szCs w:val="28"/>
+        </w:rPr>
+        <w:t>Reimu: ...Chuyện gì thế này...nhưng khắp Gensokyo ngoài mình ra không có bất cứ ai có thể làm như vậy được…</w:t>
+      </w:r>
+    </w:p>
+    <w:p>
+      <w:pPr>
+        <w:pStyle w:val="Normal"/>
+        <w:bidi w:val="0"/>
+        <w:jc w:val="left"/>
+        <w:rPr>
+          <w:b/>
+          <w:b/>
+          <w:bCs/>
+        </w:rPr>
+      </w:pPr>
+      <w:r>
+        <w:rPr>
+          <w:rFonts w:ascii="SVN-Comic Sans MS" w:hAnsi="SVN-Comic Sans MS"/>
+          <w:b w:val="false"/>
+          <w:bCs w:val="false"/>
+          <w:i w:val="false"/>
+          <w:iCs w:val="false"/>
+          <w:sz w:val="28"/>
+          <w:szCs w:val="28"/>
+        </w:rPr>
+        <w:t xml:space="preserve">Meimu: Bộ </w:t>
+      </w:r>
+      <w:r>
+        <w:rPr>
+          <w:rFonts w:ascii="SVN-Comic Sans MS" w:hAnsi="SVN-Comic Sans MS"/>
+          <w:b w:val="false"/>
+          <w:bCs w:val="false"/>
+          <w:i w:val="false"/>
+          <w:iCs w:val="false"/>
+          <w:sz w:val="28"/>
+          <w:szCs w:val="28"/>
+        </w:rPr>
+        <w:t xml:space="preserve">chị </w:t>
+      </w:r>
+      <w:r>
+        <w:rPr>
+          <w:rFonts w:ascii="SVN-Comic Sans MS" w:hAnsi="SVN-Comic Sans MS"/>
+          <w:b w:val="false"/>
+          <w:bCs w:val="false"/>
+          <w:i w:val="false"/>
+          <w:iCs w:val="false"/>
+          <w:sz w:val="28"/>
+          <w:szCs w:val="28"/>
+        </w:rPr>
+        <w:t>không nhận ra sao?</w:t>
+      </w:r>
+    </w:p>
+    <w:p>
+      <w:pPr>
+        <w:pStyle w:val="Normal"/>
+        <w:bidi w:val="0"/>
+        <w:jc w:val="left"/>
+        <w:rPr>
+          <w:b/>
+          <w:b/>
+          <w:bCs/>
+        </w:rPr>
+      </w:pPr>
+      <w:r>
+        <w:rPr>
+          <w:rFonts w:ascii="SVN-Comic Sans MS" w:hAnsi="SVN-Comic Sans MS"/>
+          <w:b w:val="false"/>
+          <w:bCs w:val="false"/>
+          <w:i w:val="false"/>
+          <w:iCs w:val="false"/>
+          <w:sz w:val="28"/>
+          <w:szCs w:val="28"/>
+        </w:rPr>
+        <w:t>Reimu: ?!</w:t>
+      </w:r>
+    </w:p>
+    <w:p>
+      <w:pPr>
+        <w:pStyle w:val="Normal"/>
+        <w:bidi w:val="0"/>
+        <w:jc w:val="left"/>
+        <w:rPr>
+          <w:b/>
+          <w:b/>
+          <w:bCs/>
+        </w:rPr>
+      </w:pPr>
+      <w:r>
+        <w:rPr>
+          <w:rFonts w:ascii="SVN-Comic Sans MS" w:hAnsi="SVN-Comic Sans MS"/>
+          <w:b w:val="false"/>
+          <w:bCs w:val="false"/>
+          <w:i w:val="false"/>
+          <w:iCs w:val="false"/>
+          <w:sz w:val="28"/>
+          <w:szCs w:val="28"/>
+        </w:rPr>
+        <w:t xml:space="preserve">Meimu: Đúng vậy, yõkai mà ngươi vừa hạ...chính là </w:t>
+      </w:r>
+      <w:r>
+        <w:rPr>
+          <w:rFonts w:ascii="SVN-Comic Sans MS" w:hAnsi="SVN-Comic Sans MS"/>
+          <w:b w:val="false"/>
+          <w:bCs w:val="false"/>
+          <w:i w:val="false"/>
+          <w:iCs w:val="false"/>
+          <w:sz w:val="28"/>
+          <w:szCs w:val="28"/>
+        </w:rPr>
+        <w:t>chị</w:t>
+      </w:r>
+    </w:p>
+    <w:p>
+      <w:pPr>
+        <w:pStyle w:val="Normal"/>
+        <w:bidi w:val="0"/>
+        <w:jc w:val="left"/>
+        <w:rPr>
+          <w:b/>
+          <w:b/>
+          <w:bCs/>
+        </w:rPr>
+      </w:pPr>
+      <w:r>
+        <w:rPr>
+          <w:rFonts w:ascii="SVN-Comic Sans MS" w:hAnsi="SVN-Comic Sans MS"/>
+          <w:b w:val="false"/>
+          <w:bCs w:val="false"/>
+          <w:i w:val="false"/>
+          <w:iCs w:val="false"/>
+          <w:sz w:val="28"/>
+          <w:szCs w:val="28"/>
+        </w:rPr>
+        <w:t>Reimu: Ta không hiểu ngươi đang nói gì?</w:t>
+      </w:r>
+    </w:p>
+    <w:p>
+      <w:pPr>
+        <w:pStyle w:val="Normal"/>
+        <w:bidi w:val="0"/>
+        <w:jc w:val="left"/>
+        <w:rPr>
+          <w:b/>
+          <w:b/>
+          <w:bCs/>
+        </w:rPr>
+      </w:pPr>
+      <w:r>
+        <w:rPr>
+          <w:rFonts w:ascii="SVN-Comic Sans MS" w:hAnsi="SVN-Comic Sans MS"/>
+          <w:b w:val="false"/>
+          <w:bCs w:val="false"/>
+          <w:i w:val="false"/>
+          <w:iCs w:val="false"/>
+          <w:sz w:val="28"/>
+          <w:szCs w:val="28"/>
+        </w:rPr>
+        <w:t>Meimu: Vậy thì theo ta, ta sẽ chỉ cho ngươi biết.</w:t>
+      </w:r>
+    </w:p>
+    <w:p>
+      <w:pPr>
+        <w:pStyle w:val="Normal"/>
+        <w:bidi w:val="0"/>
+        <w:jc w:val="left"/>
+        <w:rPr>
+          <w:rFonts w:ascii="SVN-Comic Sans MS" w:hAnsi="SVN-Comic Sans MS"/>
+          <w:b w:val="false"/>
+          <w:b w:val="false"/>
+          <w:bCs w:val="false"/>
+          <w:i w:val="false"/>
+          <w:i w:val="false"/>
+          <w:iCs w:val="false"/>
+          <w:sz w:val="28"/>
+          <w:szCs w:val="28"/>
+        </w:rPr>
+      </w:pPr>
+      <w:r>
+        <w:rPr/>
+      </w:r>
+    </w:p>
+    <w:p>
+      <w:pPr>
+        <w:pStyle w:val="Normal"/>
+        <w:bidi w:val="0"/>
+        <w:jc w:val="left"/>
+        <w:rPr>
+          <w:rFonts w:ascii="SVN-Comic Sans MS" w:hAnsi="SVN-Comic Sans MS"/>
+          <w:b w:val="false"/>
+          <w:b w:val="false"/>
+          <w:bCs w:val="false"/>
+          <w:i w:val="false"/>
+          <w:i w:val="false"/>
+          <w:iCs w:val="false"/>
+          <w:sz w:val="28"/>
+          <w:szCs w:val="28"/>
+        </w:rPr>
+      </w:pPr>
+      <w:r>
+        <w:rPr/>
       </w:r>
     </w:p>
     <w:p>
@@ -5758,7 +6049,7 @@
     <w:pPr>
       <w:widowControl/>
       <w:suppressAutoHyphens w:val="true"/>
-      <w:overflowPunct w:val="false"/>
+      <w:overflowPunct w:val="true"/>
       <w:bidi w:val="0"/>
       <w:spacing w:before="0" w:after="0"/>
       <w:jc w:val="left"/>

</xml_diff>